<commit_message>
atualização e envio para o moodle do documento anteprojecto
</commit_message>
<xml_diff>
--- a/Documentação/Ante projecto.docx
+++ b/Documentação/Ante projecto.docx
@@ -10,7 +10,6 @@
           <w:szCs w:val="24"/>
         </w:rPr>
       </w:pPr>
-      <w:bookmarkStart w:id="0" w:name="_GoBack"/>
       <w:r>
         <w:rPr>
           <w:rFonts w:asciiTheme="minorHAnsi" w:hAnsiTheme="minorHAnsi" w:cstheme="minorHAnsi"/>
@@ -28,7 +27,6 @@
         <w:t xml:space="preserve"> Nº3</w:t>
       </w:r>
     </w:p>
-    <w:bookmarkEnd w:id="0"/>
     <w:p>
       <w:pPr>
         <w:spacing w:after="0" w:line="240" w:lineRule="auto"/>
@@ -145,34 +143,7 @@
           <w:sz w:val="24"/>
           <w:szCs w:val="24"/>
         </w:rPr>
-        <w:t xml:space="preserve">que regista a informação </w:t>
-      </w:r>
-      <w:r>
-        <w:rPr>
-          <w:rFonts w:asciiTheme="minorHAnsi" w:eastAsia="Arial" w:hAnsiTheme="minorHAnsi" w:cstheme="minorHAnsi"/>
-          <w:color w:val="000000"/>
-          <w:sz w:val="24"/>
-          <w:szCs w:val="24"/>
-        </w:rPr>
-        <w:t xml:space="preserve">dos clientes </w:t>
-      </w:r>
-      <w:r>
-        <w:rPr>
-          <w:rFonts w:asciiTheme="minorHAnsi" w:eastAsia="Arial" w:hAnsiTheme="minorHAnsi" w:cstheme="minorHAnsi"/>
-          <w:color w:val="000000"/>
-          <w:sz w:val="24"/>
-          <w:szCs w:val="24"/>
-        </w:rPr>
-        <w:t>de modo a facilitar uma boa gestão</w:t>
-      </w:r>
-      <w:r>
-        <w:rPr>
-          <w:rFonts w:asciiTheme="minorHAnsi" w:eastAsia="Arial" w:hAnsiTheme="minorHAnsi" w:cstheme="minorHAnsi"/>
-          <w:color w:val="000000"/>
-          <w:sz w:val="24"/>
-          <w:szCs w:val="24"/>
-        </w:rPr>
-        <w:t>.</w:t>
+        <w:t>que regista a informação dos clientes de modo a facilitar uma boa gestão.</w:t>
       </w:r>
     </w:p>
     <w:p>
@@ -222,41 +193,6 @@
         <w:shd w:val="clear" w:color="auto" w:fill="FFFFFF"/>
         <w:spacing w:after="240" w:line="285" w:lineRule="atLeast"/>
         <w:rPr>
-          <w:rFonts w:ascii="Arial" w:eastAsia="Times New Roman" w:hAnsi="Arial" w:cs="Arial"/>
-          <w:color w:val="000000"/>
-          <w:sz w:val="21"/>
-          <w:szCs w:val="21"/>
-          <w:shd w:val="clear" w:color="auto" w:fill="FFFFFF"/>
-          <w:lang w:eastAsia="pt-PT"/>
-        </w:rPr>
-      </w:pPr>
-      <w:r>
-        <w:rPr>
-          <w:rFonts w:ascii="Arial" w:eastAsia="Times New Roman" w:hAnsi="Arial" w:cs="Arial"/>
-          <w:color w:val="000000"/>
-          <w:sz w:val="21"/>
-          <w:szCs w:val="21"/>
-          <w:shd w:val="clear" w:color="auto" w:fill="FFFFFF"/>
-          <w:lang w:eastAsia="pt-PT"/>
-        </w:rPr>
-        <w:t>São efetuadas por intermédio das agências de viagens, sendo registado o nome do Cliente, data de chegada e partida prevista, além do tipo de quarto pretendido.</w:t>
-      </w:r>
-      <w:r>
-        <w:rPr>
-          <w:rFonts w:ascii="Arial" w:eastAsia="Times New Roman" w:hAnsi="Arial" w:cs="Arial"/>
-          <w:color w:val="000000"/>
-          <w:sz w:val="21"/>
-          <w:szCs w:val="21"/>
-          <w:lang w:eastAsia="pt-PT"/>
-        </w:rPr>
-        <w:br/>
-      </w:r>
-    </w:p>
-    <w:p>
-      <w:pPr>
-        <w:shd w:val="clear" w:color="auto" w:fill="FFFFFF"/>
-        <w:spacing w:after="240" w:line="285" w:lineRule="atLeast"/>
-        <w:rPr>
           <w:rFonts w:ascii="Helvetica" w:eastAsia="Times New Roman" w:hAnsi="Helvetica" w:cs="Helvetica"/>
           <w:b/>
           <w:bCs/>
@@ -275,6 +211,32 @@
           <w:shd w:val="clear" w:color="auto" w:fill="FFFFFF"/>
           <w:lang w:eastAsia="pt-PT"/>
         </w:rPr>
+        <w:t>São efetuadas por intermédio das agências de viagens, sendo registado o nome do Cliente, data de chegada e partida prevista, além do tipo de quarto pretendido.</w:t>
+      </w:r>
+    </w:p>
+    <w:p>
+      <w:pPr>
+        <w:shd w:val="clear" w:color="auto" w:fill="FFFFFF"/>
+        <w:spacing w:after="240" w:line="285" w:lineRule="atLeast"/>
+        <w:rPr>
+          <w:rFonts w:ascii="Helvetica" w:eastAsia="Times New Roman" w:hAnsi="Helvetica" w:cs="Helvetica"/>
+          <w:b/>
+          <w:bCs/>
+          <w:color w:val="000000"/>
+          <w:sz w:val="21"/>
+          <w:szCs w:val="21"/>
+          <w:lang w:eastAsia="pt-PT"/>
+        </w:rPr>
+      </w:pPr>
+      <w:r>
+        <w:rPr>
+          <w:rFonts w:ascii="Arial" w:eastAsia="Times New Roman" w:hAnsi="Arial" w:cs="Arial"/>
+          <w:color w:val="000000"/>
+          <w:sz w:val="21"/>
+          <w:szCs w:val="21"/>
+          <w:shd w:val="clear" w:color="auto" w:fill="FFFFFF"/>
+          <w:lang w:eastAsia="pt-PT"/>
+        </w:rPr>
         <w:t>Salienta-se que uma reserva pode estar associada a vários quartos, e como pode haver oscilações no número de camas é importante o número de camas correspondente bem como a respetiva diária (preço por noite). Por motivos de gestão interna deve-se registar a data em que a reserva foi realizado, o respetivo estado (marcada, check-in, check-out). </w:t>
       </w:r>
       <w:r>
@@ -287,16 +249,7 @@
         </w:rPr>
         <w:br/>
       </w:r>
-      <w:r>
-        <w:rPr>
-          <w:rFonts w:ascii="Arial" w:eastAsia="Times New Roman" w:hAnsi="Arial" w:cs="Arial"/>
-          <w:color w:val="000000"/>
-          <w:sz w:val="21"/>
-          <w:szCs w:val="21"/>
-          <w:lang w:eastAsia="pt-PT"/>
-        </w:rPr>
-        <w:br/>
-      </w:r>
+      <w:proofErr w:type="spellStart"/>
       <w:r>
         <w:rPr>
           <w:rFonts w:ascii="Arial" w:eastAsia="Times New Roman" w:hAnsi="Arial" w:cs="Arial"/>
@@ -308,7 +261,21 @@
           <w:shd w:val="clear" w:color="auto" w:fill="FFFFFF"/>
           <w:lang w:eastAsia="pt-PT"/>
         </w:rPr>
-        <w:t>Checkin </w:t>
+        <w:t>Checkin</w:t>
+      </w:r>
+      <w:proofErr w:type="spellEnd"/>
+      <w:r>
+        <w:rPr>
+          <w:rFonts w:ascii="Arial" w:eastAsia="Times New Roman" w:hAnsi="Arial" w:cs="Arial"/>
+          <w:b/>
+          <w:bCs/>
+          <w:color w:val="000000"/>
+          <w:sz w:val="21"/>
+          <w:szCs w:val="21"/>
+          <w:shd w:val="clear" w:color="auto" w:fill="FFFFFF"/>
+          <w:lang w:eastAsia="pt-PT"/>
+        </w:rPr>
+        <w:t> </w:t>
       </w:r>
       <w:r>
         <w:rPr>
@@ -463,7 +430,6 @@
           <w:szCs w:val="21"/>
           <w:lang w:eastAsia="pt-PT"/>
         </w:rPr>
-        <w:lastRenderedPageBreak/>
         <w:t>Número do quarto</w:t>
       </w:r>
     </w:p>
@@ -520,6 +486,7 @@
           <w:szCs w:val="21"/>
           <w:lang w:eastAsia="pt-PT"/>
         </w:rPr>
+        <w:lastRenderedPageBreak/>
         <w:t>Andar</w:t>
       </w:r>
     </w:p>
@@ -667,18 +634,6 @@
       <w:pPr>
         <w:spacing w:after="0" w:line="240" w:lineRule="auto"/>
         <w:rPr>
-          <w:rFonts w:ascii="Helvetica" w:hAnsi="Helvetica" w:cs="Helvetica"/>
-          <w:color w:val="000000"/>
-          <w:sz w:val="21"/>
-          <w:szCs w:val="21"/>
-          <w:shd w:val="clear" w:color="auto" w:fill="F3F8ED"/>
-        </w:rPr>
-      </w:pPr>
-    </w:p>
-    <w:p>
-      <w:pPr>
-        <w:spacing w:after="0" w:line="240" w:lineRule="auto"/>
-        <w:rPr>
           <w:rFonts w:asciiTheme="minorHAnsi" w:hAnsiTheme="minorHAnsi" w:cstheme="minorHAnsi"/>
           <w:color w:val="00B0F0"/>
           <w:sz w:val="32"/>
@@ -693,8 +648,8 @@
           <w:rStyle w:val="apple-converted-space"/>
           <w:rFonts w:asciiTheme="minorHAnsi" w:eastAsia="Times New Roman" w:hAnsiTheme="minorHAnsi" w:cstheme="minorHAnsi"/>
           <w:color w:val="00B0F0"/>
-          <w:sz w:val="32"/>
-          <w:szCs w:val="32"/>
+          <w:sz w:val="28"/>
+          <w:szCs w:val="28"/>
           <w:lang w:eastAsia="pt-PT"/>
         </w:rPr>
       </w:pPr>
@@ -702,8 +657,8 @@
         <w:rPr>
           <w:rFonts w:asciiTheme="minorHAnsi" w:eastAsia="Times New Roman" w:hAnsiTheme="minorHAnsi" w:cstheme="minorHAnsi"/>
           <w:color w:val="00B0F0"/>
-          <w:sz w:val="32"/>
-          <w:szCs w:val="32"/>
+          <w:sz w:val="28"/>
+          <w:szCs w:val="28"/>
           <w:lang w:eastAsia="pt-PT"/>
         </w:rPr>
         <w:t>Material ou outros elementos de apoio necessários;</w:t>
@@ -725,25 +680,7 @@
           <w:szCs w:val="21"/>
           <w:lang w:eastAsia="pt-PT"/>
         </w:rPr>
-        <w:t xml:space="preserve">Vou utilizar um computador com ligação a internet disponível para poder fazer pesquisa relacionadas com a gestão de hotelaria e alguns programas instalados, principalmente visual studio 2010,e também preciso de git </w:t>
-      </w:r>
-      <w:r>
-        <w:rPr>
-          <w:rFonts w:ascii="Helvetica" w:eastAsia="Times New Roman" w:hAnsi="Helvetica" w:cs="Helvetica"/>
-          <w:sz w:val="21"/>
-          <w:szCs w:val="21"/>
-          <w:lang w:eastAsia="pt-PT"/>
-        </w:rPr>
-        <w:t>Extention,7-zip</w:t>
-      </w:r>
-      <w:r>
-        <w:rPr>
-          <w:rFonts w:ascii="Helvetica" w:eastAsia="Times New Roman" w:hAnsi="Helvetica" w:cs="Helvetica"/>
-          <w:sz w:val="21"/>
-          <w:szCs w:val="21"/>
-          <w:lang w:eastAsia="pt-PT"/>
-        </w:rPr>
-        <w:t>,entre outros.</w:t>
+        <w:t>Vou utilizar um computador com ligação a internet disponível para poder fazer pesquisa relacionadas com a gestão de hotelaria e alguns programas instalados, principalmente visual studio 2010,e também preciso de git Extention,7-zip,entre outros.</w:t>
       </w:r>
     </w:p>
     <w:p>
@@ -761,41 +698,17 @@
           <w:sz w:val="24"/>
           <w:szCs w:val="24"/>
         </w:rPr>
-        <w:t xml:space="preserve">Apoio também do professor </w:t>
-      </w:r>
-      <w:r>
+        <w:t>Apoio também do professor da disciplina específica do curso ou das que não são específicas do curso.</w:t>
+      </w:r>
+    </w:p>
+    <w:p>
+      <w:pPr>
+        <w:spacing w:after="0" w:line="240" w:lineRule="auto"/>
         <w:rPr>
           <w:rFonts w:asciiTheme="minorHAnsi" w:eastAsia="Arial" w:hAnsiTheme="minorHAnsi" w:cstheme="minorHAnsi"/>
           <w:sz w:val="24"/>
           <w:szCs w:val="24"/>
         </w:rPr>
-        <w:t>da disciplina específica</w:t>
-      </w:r>
-      <w:r>
-        <w:rPr>
-          <w:rFonts w:asciiTheme="minorHAnsi" w:eastAsia="Arial" w:hAnsiTheme="minorHAnsi" w:cstheme="minorHAnsi"/>
-          <w:sz w:val="24"/>
-          <w:szCs w:val="24"/>
-        </w:rPr>
-        <w:t xml:space="preserve"> do curso ou das que não são específicas do curso</w:t>
-      </w:r>
-      <w:r>
-        <w:rPr>
-          <w:rFonts w:asciiTheme="minorHAnsi" w:eastAsia="Arial" w:hAnsiTheme="minorHAnsi" w:cstheme="minorHAnsi"/>
-          <w:sz w:val="24"/>
-          <w:szCs w:val="24"/>
-        </w:rPr>
-        <w:t>.</w:t>
-      </w:r>
-    </w:p>
-    <w:p>
-      <w:pPr>
-        <w:spacing w:after="0" w:line="240" w:lineRule="auto"/>
-        <w:rPr>
-          <w:rFonts w:asciiTheme="minorHAnsi" w:eastAsia="Arial" w:hAnsiTheme="minorHAnsi" w:cstheme="minorHAnsi"/>
-          <w:sz w:val="24"/>
-          <w:szCs w:val="24"/>
-        </w:rPr>
       </w:pPr>
     </w:p>
     <w:p>
@@ -803,8 +716,8 @@
         <w:rPr>
           <w:rFonts w:asciiTheme="minorHAnsi" w:eastAsia="Times New Roman" w:hAnsiTheme="minorHAnsi" w:cstheme="minorHAnsi"/>
           <w:color w:val="00B0F0"/>
-          <w:sz w:val="32"/>
-          <w:szCs w:val="32"/>
+          <w:sz w:val="28"/>
+          <w:szCs w:val="28"/>
           <w:lang w:eastAsia="pt-PT"/>
         </w:rPr>
       </w:pPr>
@@ -812,8 +725,8 @@
         <w:rPr>
           <w:rFonts w:asciiTheme="minorHAnsi" w:eastAsia="Times New Roman" w:hAnsiTheme="minorHAnsi" w:cstheme="minorHAnsi"/>
           <w:color w:val="00B0F0"/>
-          <w:sz w:val="32"/>
-          <w:szCs w:val="32"/>
+          <w:sz w:val="28"/>
+          <w:szCs w:val="28"/>
           <w:lang w:eastAsia="pt-PT"/>
         </w:rPr>
         <w:t>Calendarização</w:t>
@@ -822,8 +735,8 @@
         <w:rPr>
           <w:rFonts w:asciiTheme="minorHAnsi" w:eastAsia="Times New Roman" w:hAnsiTheme="minorHAnsi" w:cstheme="minorHAnsi"/>
           <w:color w:val="00B0F0"/>
-          <w:sz w:val="32"/>
-          <w:szCs w:val="32"/>
+          <w:sz w:val="28"/>
+          <w:szCs w:val="28"/>
           <w:lang w:eastAsia="pt-PT"/>
         </w:rPr>
         <w:t xml:space="preserve"> </w:t>
@@ -841,36 +754,41 @@
         <w:rPr>
           <w:rFonts w:ascii="Arial" w:eastAsia="Arial" w:hAnsi="Arial" w:cs="Arial"/>
         </w:rPr>
-        <w:t xml:space="preserve">1° </w:t>
-      </w:r>
-      <w:r>
+        <w:t>1° Etapa: procurar informação; (2 HORAS)</w:t>
+      </w:r>
+    </w:p>
+    <w:p>
+      <w:pPr>
+        <w:spacing w:after="0" w:line="360" w:lineRule="auto"/>
         <w:rPr>
           <w:rFonts w:ascii="Arial" w:eastAsia="Arial" w:hAnsi="Arial" w:cs="Arial"/>
         </w:rPr>
-        <w:t>Etapa</w:t>
-      </w:r>
+      </w:pPr>
       <w:r>
         <w:rPr>
           <w:rFonts w:ascii="Arial" w:eastAsia="Arial" w:hAnsi="Arial" w:cs="Arial"/>
         </w:rPr>
-        <w:t>: procurar informação</w:t>
-      </w:r>
-      <w:r>
+        <w:t>2° Etapa: criação de tabelas,relações,preenchimento de campos entre outros; (5 HORAS)</w:t>
+      </w:r>
+    </w:p>
+    <w:p>
+      <w:pPr>
+        <w:spacing w:after="0" w:line="240" w:lineRule="auto"/>
         <w:rPr>
           <w:rFonts w:ascii="Arial" w:eastAsia="Arial" w:hAnsi="Arial" w:cs="Arial"/>
-        </w:rPr>
-        <w:t>; (2</w:t>
-      </w:r>
+          <w:lang w:eastAsia="pt-PT"/>
+        </w:rPr>
+      </w:pPr>
       <w:r>
         <w:rPr>
           <w:rFonts w:ascii="Arial" w:eastAsia="Arial" w:hAnsi="Arial" w:cs="Arial"/>
         </w:rPr>
-        <w:t xml:space="preserve"> HORAS)</w:t>
-      </w:r>
-    </w:p>
-    <w:p>
-      <w:pPr>
-        <w:spacing w:after="0" w:line="360" w:lineRule="auto"/>
+        <w:t>3° Etapa: implementar programação (10HORAS)</w:t>
+      </w:r>
+    </w:p>
+    <w:p>
+      <w:pPr>
+        <w:spacing w:after="0" w:line="240" w:lineRule="auto"/>
         <w:rPr>
           <w:rFonts w:ascii="Arial" w:eastAsia="Arial" w:hAnsi="Arial" w:cs="Arial"/>
         </w:rPr>
@@ -879,158 +797,21 @@
         <w:rPr>
           <w:rFonts w:ascii="Arial" w:eastAsia="Arial" w:hAnsi="Arial" w:cs="Arial"/>
         </w:rPr>
-        <w:t xml:space="preserve">2° </w:t>
-      </w:r>
-      <w:r>
+        <w:t>4° Etapa: implementar as funcionalidades necessárias (10HORAS)</w:t>
+      </w:r>
+    </w:p>
+    <w:p>
+      <w:pPr>
+        <w:spacing w:after="0" w:line="240" w:lineRule="auto"/>
         <w:rPr>
           <w:rFonts w:ascii="Arial" w:eastAsia="Arial" w:hAnsi="Arial" w:cs="Arial"/>
         </w:rPr>
-        <w:t>Etapa</w:t>
-      </w:r>
+      </w:pPr>
       <w:r>
         <w:rPr>
           <w:rFonts w:ascii="Arial" w:eastAsia="Arial" w:hAnsi="Arial" w:cs="Arial"/>
         </w:rPr>
-        <w:t xml:space="preserve">: criação </w:t>
-      </w:r>
-      <w:r>
-        <w:rPr>
-          <w:rFonts w:ascii="Arial" w:eastAsia="Arial" w:hAnsi="Arial" w:cs="Arial"/>
-        </w:rPr>
-        <w:t>de tabelas</w:t>
-      </w:r>
-      <w:r>
-        <w:rPr>
-          <w:rFonts w:ascii="Arial" w:eastAsia="Arial" w:hAnsi="Arial" w:cs="Arial"/>
-        </w:rPr>
-        <w:t>,relações,preenchimento de campos entre outros</w:t>
-      </w:r>
-      <w:r>
-        <w:rPr>
-          <w:rFonts w:ascii="Arial" w:eastAsia="Arial" w:hAnsi="Arial" w:cs="Arial"/>
-        </w:rPr>
-        <w:t>; (5</w:t>
-      </w:r>
-      <w:r>
-        <w:rPr>
-          <w:rFonts w:ascii="Arial" w:eastAsia="Arial" w:hAnsi="Arial" w:cs="Arial"/>
-        </w:rPr>
-        <w:t xml:space="preserve"> HORAS)</w:t>
-      </w:r>
-    </w:p>
-    <w:p>
-      <w:pPr>
-        <w:spacing w:after="0" w:line="240" w:lineRule="auto"/>
-        <w:rPr>
-          <w:rFonts w:ascii="Arial" w:eastAsia="Arial" w:hAnsi="Arial" w:cs="Arial"/>
-          <w:lang w:eastAsia="pt-PT"/>
-        </w:rPr>
-      </w:pPr>
-      <w:r>
-        <w:rPr>
-          <w:rFonts w:ascii="Arial" w:eastAsia="Arial" w:hAnsi="Arial" w:cs="Arial"/>
-        </w:rPr>
-        <w:t xml:space="preserve">3° </w:t>
-      </w:r>
-      <w:r>
-        <w:rPr>
-          <w:rFonts w:ascii="Arial" w:eastAsia="Arial" w:hAnsi="Arial" w:cs="Arial"/>
-        </w:rPr>
-        <w:t>Etapa</w:t>
-      </w:r>
-      <w:r>
-        <w:rPr>
-          <w:rFonts w:ascii="Arial" w:eastAsia="Arial" w:hAnsi="Arial" w:cs="Arial"/>
-        </w:rPr>
-        <w:t xml:space="preserve">: implementar </w:t>
-      </w:r>
-      <w:r>
-        <w:rPr>
-          <w:rFonts w:ascii="Arial" w:eastAsia="Arial" w:hAnsi="Arial" w:cs="Arial"/>
-        </w:rPr>
-        <w:t>programação (10HORAS</w:t>
-      </w:r>
-      <w:r>
-        <w:rPr>
-          <w:rFonts w:ascii="Arial" w:eastAsia="Arial" w:hAnsi="Arial" w:cs="Arial"/>
-        </w:rPr>
-        <w:t>)</w:t>
-      </w:r>
-    </w:p>
-    <w:p>
-      <w:pPr>
-        <w:spacing w:after="0" w:line="240" w:lineRule="auto"/>
-        <w:rPr>
-          <w:rFonts w:ascii="Arial" w:eastAsia="Arial" w:hAnsi="Arial" w:cs="Arial"/>
-        </w:rPr>
-      </w:pPr>
-      <w:r>
-        <w:rPr>
-          <w:rFonts w:ascii="Arial" w:eastAsia="Arial" w:hAnsi="Arial" w:cs="Arial"/>
-        </w:rPr>
-        <w:t xml:space="preserve">4° </w:t>
-      </w:r>
-      <w:r>
-        <w:rPr>
-          <w:rFonts w:ascii="Arial" w:eastAsia="Arial" w:hAnsi="Arial" w:cs="Arial"/>
-        </w:rPr>
-        <w:t>Etapa</w:t>
-      </w:r>
-      <w:r>
-        <w:rPr>
-          <w:rFonts w:ascii="Arial" w:eastAsia="Arial" w:hAnsi="Arial" w:cs="Arial"/>
-        </w:rPr>
-        <w:t xml:space="preserve">: implementar as funcionalidades </w:t>
-      </w:r>
-      <w:r>
-        <w:rPr>
-          <w:rFonts w:ascii="Arial" w:eastAsia="Arial" w:hAnsi="Arial" w:cs="Arial"/>
-        </w:rPr>
-        <w:t>necessárias (10HORAS</w:t>
-      </w:r>
-      <w:r>
-        <w:rPr>
-          <w:rFonts w:ascii="Arial" w:eastAsia="Arial" w:hAnsi="Arial" w:cs="Arial"/>
-        </w:rPr>
-        <w:t>)</w:t>
-      </w:r>
-    </w:p>
-    <w:p>
-      <w:pPr>
-        <w:spacing w:after="0" w:line="240" w:lineRule="auto"/>
-        <w:rPr>
-          <w:rFonts w:ascii="Arial" w:eastAsia="Arial" w:hAnsi="Arial" w:cs="Arial"/>
-        </w:rPr>
-      </w:pPr>
-      <w:r>
-        <w:rPr>
-          <w:rFonts w:ascii="Arial" w:eastAsia="Arial" w:hAnsi="Arial" w:cs="Arial"/>
-        </w:rPr>
-        <w:t xml:space="preserve">5° </w:t>
-      </w:r>
-      <w:r>
-        <w:rPr>
-          <w:rFonts w:ascii="Arial" w:eastAsia="Arial" w:hAnsi="Arial" w:cs="Arial"/>
-        </w:rPr>
-        <w:t>Etapa</w:t>
-      </w:r>
-      <w:r>
-        <w:rPr>
-          <w:rFonts w:ascii="Arial" w:eastAsia="Arial" w:hAnsi="Arial" w:cs="Arial"/>
-        </w:rPr>
-        <w:t xml:space="preserve">: aspeto </w:t>
-      </w:r>
-      <w:r>
-        <w:rPr>
-          <w:rFonts w:ascii="Arial" w:eastAsia="Arial" w:hAnsi="Arial" w:cs="Arial"/>
-        </w:rPr>
-        <w:t>gráficos (2</w:t>
-      </w:r>
-      <w:r>
-        <w:rPr>
-          <w:rFonts w:ascii="Arial" w:eastAsia="Arial" w:hAnsi="Arial" w:cs="Arial"/>
-        </w:rPr>
-        <w:t xml:space="preserve"> HORAS)</w:t>
+        <w:t>5° Etapa: aspeto gráficos (2 HORAS)</w:t>
       </w:r>
     </w:p>
     <w:p>
@@ -1038,8 +819,8 @@
         <w:rPr>
           <w:rFonts w:asciiTheme="minorHAnsi" w:eastAsia="Times New Roman" w:hAnsiTheme="minorHAnsi" w:cstheme="minorHAnsi"/>
           <w:color w:val="00B0F0"/>
-          <w:sz w:val="32"/>
-          <w:szCs w:val="32"/>
+          <w:sz w:val="28"/>
+          <w:szCs w:val="28"/>
           <w:lang w:eastAsia="pt-PT"/>
         </w:rPr>
       </w:pPr>
@@ -1049,8 +830,8 @@
         <w:rPr>
           <w:rFonts w:asciiTheme="minorHAnsi" w:eastAsia="Times New Roman" w:hAnsiTheme="minorHAnsi" w:cstheme="minorHAnsi"/>
           <w:color w:val="00B0F0"/>
-          <w:sz w:val="32"/>
-          <w:szCs w:val="32"/>
+          <w:sz w:val="28"/>
+          <w:szCs w:val="28"/>
           <w:lang w:eastAsia="pt-PT"/>
         </w:rPr>
       </w:pPr>
@@ -1058,8 +839,8 @@
         <w:rPr>
           <w:rFonts w:asciiTheme="minorHAnsi" w:eastAsia="Times New Roman" w:hAnsiTheme="minorHAnsi" w:cstheme="minorHAnsi"/>
           <w:color w:val="00B0F0"/>
-          <w:sz w:val="32"/>
-          <w:szCs w:val="32"/>
+          <w:sz w:val="28"/>
+          <w:szCs w:val="28"/>
           <w:lang w:eastAsia="pt-PT"/>
         </w:rPr>
         <w:t>Modelo de Base de Dados</w:t>
@@ -1071,7 +852,6 @@
         <w:rPr>
           <w:rFonts w:ascii="Arial" w:eastAsia="Arial" w:hAnsi="Arial" w:cs="Arial"/>
           <w:color w:val="000000"/>
-          <w:sz w:val="24"/>
           <w:lang w:eastAsia="pt-PT"/>
         </w:rPr>
       </w:pPr>
@@ -1079,17 +859,24 @@
         <w:rPr>
           <w:rFonts w:ascii="Arial" w:eastAsia="Arial" w:hAnsi="Arial" w:cs="Arial"/>
           <w:color w:val="000000"/>
-          <w:sz w:val="24"/>
-        </w:rPr>
-        <w:t>Os</w:t>
-      </w:r>
-      <w:r>
+        </w:rPr>
+        <w:t>Os aspetos essenciais são:</w:t>
+      </w:r>
+    </w:p>
+    <w:p>
+      <w:pPr>
+        <w:spacing w:after="0" w:line="240" w:lineRule="auto"/>
         <w:rPr>
           <w:rFonts w:ascii="Arial" w:eastAsia="Arial" w:hAnsi="Arial" w:cs="Arial"/>
           <w:color w:val="000000"/>
-          <w:sz w:val="24"/>
-        </w:rPr>
-        <w:t xml:space="preserve"> aspetos essenciais são:</w:t>
+        </w:rPr>
+      </w:pPr>
+      <w:r>
+        <w:rPr>
+          <w:rFonts w:ascii="Arial" w:eastAsia="Arial" w:hAnsi="Arial" w:cs="Arial"/>
+          <w:color w:val="000000"/>
+        </w:rPr>
+        <w:t>Registo dos clientes;</w:t>
       </w:r>
     </w:p>
     <w:p>
@@ -1098,24 +885,30 @@
         <w:rPr>
           <w:rFonts w:ascii="Arial" w:eastAsia="Arial" w:hAnsi="Arial" w:cs="Arial"/>
           <w:color w:val="000000"/>
-          <w:sz w:val="24"/>
         </w:rPr>
       </w:pPr>
       <w:r>
         <w:rPr>
           <w:rFonts w:ascii="Arial" w:eastAsia="Arial" w:hAnsi="Arial" w:cs="Arial"/>
           <w:color w:val="000000"/>
-          <w:sz w:val="24"/>
-        </w:rPr>
-        <w:t>Registo</w:t>
-      </w:r>
-      <w:r>
+        </w:rPr>
+        <w:t>Reserva dos quartos;</w:t>
+      </w:r>
+    </w:p>
+    <w:p>
+      <w:pPr>
+        <w:spacing w:after="0" w:line="240" w:lineRule="auto"/>
         <w:rPr>
           <w:rFonts w:ascii="Arial" w:eastAsia="Arial" w:hAnsi="Arial" w:cs="Arial"/>
           <w:color w:val="000000"/>
-          <w:sz w:val="24"/>
-        </w:rPr>
-        <w:t xml:space="preserve"> dos clientes;</w:t>
+        </w:rPr>
+      </w:pPr>
+      <w:r>
+        <w:rPr>
+          <w:rFonts w:ascii="Arial" w:eastAsia="Arial" w:hAnsi="Arial" w:cs="Arial"/>
+          <w:color w:val="000000"/>
+        </w:rPr>
+        <w:t>Registo de preço do quarto;</w:t>
       </w:r>
     </w:p>
     <w:p>
@@ -1124,24 +917,67 @@
         <w:rPr>
           <w:rFonts w:ascii="Arial" w:eastAsia="Arial" w:hAnsi="Arial" w:cs="Arial"/>
           <w:color w:val="000000"/>
-          <w:sz w:val="24"/>
         </w:rPr>
       </w:pPr>
       <w:r>
         <w:rPr>
           <w:rFonts w:ascii="Arial" w:eastAsia="Arial" w:hAnsi="Arial" w:cs="Arial"/>
           <w:color w:val="000000"/>
-          <w:sz w:val="24"/>
-        </w:rPr>
-        <w:t>Reserva</w:t>
-      </w:r>
-      <w:r>
+        </w:rPr>
+        <w:t>Registo de tipo de quarto;</w:t>
+      </w:r>
+    </w:p>
+    <w:p>
+      <w:pPr>
         <w:rPr>
           <w:rFonts w:ascii="Arial" w:eastAsia="Arial" w:hAnsi="Arial" w:cs="Arial"/>
           <w:color w:val="000000"/>
-          <w:sz w:val="24"/>
-        </w:rPr>
-        <w:t xml:space="preserve"> dos quartos;</w:t>
+        </w:rPr>
+      </w:pPr>
+      <w:r>
+        <w:rPr>
+          <w:rFonts w:ascii="Arial" w:eastAsia="Arial" w:hAnsi="Arial" w:cs="Arial"/>
+          <w:color w:val="000000"/>
+        </w:rPr>
+        <w:t>Registos das reservas</w:t>
+      </w:r>
+      <w:r>
+        <w:rPr>
+          <w:rFonts w:ascii="Arial" w:eastAsia="Arial" w:hAnsi="Arial" w:cs="Arial"/>
+          <w:color w:val="000000"/>
+        </w:rPr>
+        <w:t>;</w:t>
+      </w:r>
+    </w:p>
+    <w:p>
+      <w:pPr>
+        <w:rPr>
+          <w:rFonts w:ascii="Arial" w:eastAsia="Arial" w:hAnsi="Arial" w:cs="Arial"/>
+          <w:color w:val="000000"/>
+        </w:rPr>
+      </w:pPr>
+      <w:r>
+        <w:rPr>
+          <w:rFonts w:ascii="Arial" w:eastAsia="Arial" w:hAnsi="Arial" w:cs="Arial"/>
+          <w:color w:val="000000"/>
+        </w:rPr>
+        <w:t>Registo de pagamento;</w:t>
+      </w:r>
+    </w:p>
+    <w:p>
+      <w:pPr>
+        <w:rPr>
+          <w:rFonts w:ascii="Arial" w:eastAsia="Arial" w:hAnsi="Arial" w:cs="Arial"/>
+          <w:color w:val="000000"/>
+        </w:rPr>
+      </w:pPr>
+      <w:r>
+        <w:rPr>
+          <w:rFonts w:ascii="Arial" w:eastAsia="Arial" w:hAnsi="Arial" w:cs="Arial"/>
+          <w:color w:val="000000"/>
+        </w:rPr>
+        <w:lastRenderedPageBreak/>
+        <w:t>Registo de tipo de pagamento;</w:t>
       </w:r>
     </w:p>
     <w:p>
@@ -1149,31 +985,93 @@
         <w:rPr>
           <w:rFonts w:asciiTheme="minorHAnsi" w:eastAsia="Times New Roman" w:hAnsiTheme="minorHAnsi" w:cstheme="minorHAnsi"/>
           <w:color w:val="00B0F0"/>
-          <w:sz w:val="32"/>
-          <w:szCs w:val="32"/>
-          <w:lang w:eastAsia="pt-PT"/>
-        </w:rPr>
-      </w:pPr>
-      <w:r>
-        <w:rPr>
-          <w:rFonts w:ascii="Arial" w:eastAsia="Arial" w:hAnsi="Arial" w:cs="Arial"/>
-          <w:color w:val="000000"/>
-          <w:sz w:val="24"/>
-        </w:rPr>
-        <w:t>Registos</w:t>
-      </w:r>
-      <w:r>
-        <w:rPr>
-          <w:rFonts w:ascii="Arial" w:eastAsia="Arial" w:hAnsi="Arial" w:cs="Arial"/>
-          <w:color w:val="000000"/>
-          <w:sz w:val="24"/>
-        </w:rPr>
-        <w:t xml:space="preserve"> das reservas</w:t>
-      </w:r>
+          <w:lang w:eastAsia="pt-PT"/>
+        </w:rPr>
+      </w:pPr>
+      <w:bookmarkStart w:id="0" w:name="_GoBack"/>
+      <w:r>
+        <w:rPr>
+          <w:rFonts w:asciiTheme="minorHAnsi" w:eastAsia="Times New Roman" w:hAnsiTheme="minorHAnsi" w:cstheme="minorHAnsi"/>
+          <w:noProof/>
+          <w:color w:val="00B0F0"/>
+          <w:lang w:eastAsia="pt-PT"/>
+        </w:rPr>
+        <w:drawing>
+          <wp:anchor distT="0" distB="0" distL="114300" distR="114300" simplePos="0" relativeHeight="251658240" behindDoc="1" locked="0" layoutInCell="1" allowOverlap="1">
+            <wp:simplePos x="0" y="0"/>
+            <wp:positionH relativeFrom="column">
+              <wp:posOffset>-785495</wp:posOffset>
+            </wp:positionH>
+            <wp:positionV relativeFrom="paragraph">
+              <wp:posOffset>993775</wp:posOffset>
+            </wp:positionV>
+            <wp:extent cx="6961505" cy="4924425"/>
+            <wp:effectExtent l="0" t="0" r="0" b="0"/>
+            <wp:wrapTight wrapText="bothSides">
+              <wp:wrapPolygon edited="0">
+                <wp:start x="0" y="0"/>
+                <wp:lineTo x="0" y="21558"/>
+                <wp:lineTo x="21515" y="21558"/>
+                <wp:lineTo x="21515" y="0"/>
+                <wp:lineTo x="0" y="0"/>
+              </wp:wrapPolygon>
+            </wp:wrapTight>
+            <wp:docPr id="3" name="Imagem 3"/>
+            <wp:cNvGraphicFramePr>
+              <a:graphicFrameLocks xmlns:a="http://schemas.openxmlformats.org/drawingml/2006/main" noChangeAspect="1"/>
+            </wp:cNvGraphicFramePr>
+            <a:graphic xmlns:a="http://schemas.openxmlformats.org/drawingml/2006/main">
+              <a:graphicData uri="http://schemas.openxmlformats.org/drawingml/2006/picture">
+                <pic:pic xmlns:pic="http://schemas.openxmlformats.org/drawingml/2006/picture">
+                  <pic:nvPicPr>
+                    <pic:cNvPr id="0" name="Picture 1"/>
+                    <pic:cNvPicPr>
+                      <a:picLocks noChangeAspect="1" noChangeArrowheads="1"/>
+                    </pic:cNvPicPr>
+                  </pic:nvPicPr>
+                  <pic:blipFill>
+                    <a:blip r:embed="rId8">
+                      <a:extLst>
+                        <a:ext uri="{28A0092B-C50C-407E-A947-70E740481C1C}">
+                          <a14:useLocalDpi xmlns:a14="http://schemas.microsoft.com/office/drawing/2010/main" val="0"/>
+                        </a:ext>
+                      </a:extLst>
+                    </a:blip>
+                    <a:srcRect/>
+                    <a:stretch>
+                      <a:fillRect/>
+                    </a:stretch>
+                  </pic:blipFill>
+                  <pic:spPr bwMode="auto">
+                    <a:xfrm>
+                      <a:off x="0" y="0"/>
+                      <a:ext cx="6961505" cy="4924425"/>
+                    </a:xfrm>
+                    <a:prstGeom prst="rect">
+                      <a:avLst/>
+                    </a:prstGeom>
+                    <a:noFill/>
+                    <a:ln>
+                      <a:noFill/>
+                    </a:ln>
+                  </pic:spPr>
+                </pic:pic>
+              </a:graphicData>
+            </a:graphic>
+            <wp14:sizeRelH relativeFrom="page">
+              <wp14:pctWidth>0</wp14:pctWidth>
+            </wp14:sizeRelH>
+            <wp14:sizeRelV relativeFrom="page">
+              <wp14:pctHeight>0</wp14:pctHeight>
+            </wp14:sizeRelV>
+          </wp:anchor>
+        </w:drawing>
+      </w:r>
+      <w:bookmarkEnd w:id="0"/>
     </w:p>
     <w:sectPr>
-      <w:headerReference w:type="default" r:id="rId8"/>
-      <w:footerReference w:type="default" r:id="rId9"/>
+      <w:headerReference w:type="default" r:id="rId9"/>
+      <w:footerReference w:type="default" r:id="rId10"/>
       <w:pgSz w:w="11906" w:h="16838"/>
       <w:pgMar w:top="1417" w:right="1701" w:bottom="1417" w:left="1701" w:header="737" w:footer="850" w:gutter="0"/>
       <w:cols w:space="708"/>
@@ -2759,7 +2657,7 @@
 </file>
 
 <file path=customXml/itemProps1.xml><?xml version="1.0" encoding="utf-8"?>
-<ds:datastoreItem xmlns:ds="http://schemas.openxmlformats.org/officeDocument/2006/customXml" ds:itemID="{9D7A25E1-11B1-46B6-B264-93345791119F}">
+<ds:datastoreItem xmlns:ds="http://schemas.openxmlformats.org/officeDocument/2006/customXml" ds:itemID="{C888E0D3-B2BE-400D-9F34-BB104188F3DA}">
   <ds:schemaRefs>
     <ds:schemaRef ds:uri="http://schemas.openxmlformats.org/officeDocument/2006/bibliography"/>
   </ds:schemaRefs>

</xml_diff>

<commit_message>
Revert "atualização e envio para o moodle do documento anteprojecto"
This reverts commit 56fc21178c660685bb1a7bbe548f00ead0455517.
</commit_message>
<xml_diff>
--- a/Documentação/Ante projecto.docx
+++ b/Documentação/Ante projecto.docx
@@ -10,6 +10,7 @@
           <w:szCs w:val="24"/>
         </w:rPr>
       </w:pPr>
+      <w:bookmarkStart w:id="0" w:name="_GoBack"/>
       <w:r>
         <w:rPr>
           <w:rFonts w:asciiTheme="minorHAnsi" w:hAnsiTheme="minorHAnsi" w:cstheme="minorHAnsi"/>
@@ -27,6 +28,7 @@
         <w:t xml:space="preserve"> Nº3</w:t>
       </w:r>
     </w:p>
+    <w:bookmarkEnd w:id="0"/>
     <w:p>
       <w:pPr>
         <w:spacing w:after="0" w:line="240" w:lineRule="auto"/>
@@ -143,7 +145,34 @@
           <w:sz w:val="24"/>
           <w:szCs w:val="24"/>
         </w:rPr>
-        <w:t>que regista a informação dos clientes de modo a facilitar uma boa gestão.</w:t>
+        <w:t xml:space="preserve">que regista a informação </w:t>
+      </w:r>
+      <w:r>
+        <w:rPr>
+          <w:rFonts w:asciiTheme="minorHAnsi" w:eastAsia="Arial" w:hAnsiTheme="minorHAnsi" w:cstheme="minorHAnsi"/>
+          <w:color w:val="000000"/>
+          <w:sz w:val="24"/>
+          <w:szCs w:val="24"/>
+        </w:rPr>
+        <w:t xml:space="preserve">dos clientes </w:t>
+      </w:r>
+      <w:r>
+        <w:rPr>
+          <w:rFonts w:asciiTheme="minorHAnsi" w:eastAsia="Arial" w:hAnsiTheme="minorHAnsi" w:cstheme="minorHAnsi"/>
+          <w:color w:val="000000"/>
+          <w:sz w:val="24"/>
+          <w:szCs w:val="24"/>
+        </w:rPr>
+        <w:t>de modo a facilitar uma boa gestão</w:t>
+      </w:r>
+      <w:r>
+        <w:rPr>
+          <w:rFonts w:asciiTheme="minorHAnsi" w:eastAsia="Arial" w:hAnsiTheme="minorHAnsi" w:cstheme="minorHAnsi"/>
+          <w:color w:val="000000"/>
+          <w:sz w:val="24"/>
+          <w:szCs w:val="24"/>
+        </w:rPr>
+        <w:t>.</w:t>
       </w:r>
     </w:p>
     <w:p>
@@ -193,6 +222,41 @@
         <w:shd w:val="clear" w:color="auto" w:fill="FFFFFF"/>
         <w:spacing w:after="240" w:line="285" w:lineRule="atLeast"/>
         <w:rPr>
+          <w:rFonts w:ascii="Arial" w:eastAsia="Times New Roman" w:hAnsi="Arial" w:cs="Arial"/>
+          <w:color w:val="000000"/>
+          <w:sz w:val="21"/>
+          <w:szCs w:val="21"/>
+          <w:shd w:val="clear" w:color="auto" w:fill="FFFFFF"/>
+          <w:lang w:eastAsia="pt-PT"/>
+        </w:rPr>
+      </w:pPr>
+      <w:r>
+        <w:rPr>
+          <w:rFonts w:ascii="Arial" w:eastAsia="Times New Roman" w:hAnsi="Arial" w:cs="Arial"/>
+          <w:color w:val="000000"/>
+          <w:sz w:val="21"/>
+          <w:szCs w:val="21"/>
+          <w:shd w:val="clear" w:color="auto" w:fill="FFFFFF"/>
+          <w:lang w:eastAsia="pt-PT"/>
+        </w:rPr>
+        <w:t>São efetuadas por intermédio das agências de viagens, sendo registado o nome do Cliente, data de chegada e partida prevista, além do tipo de quarto pretendido.</w:t>
+      </w:r>
+      <w:r>
+        <w:rPr>
+          <w:rFonts w:ascii="Arial" w:eastAsia="Times New Roman" w:hAnsi="Arial" w:cs="Arial"/>
+          <w:color w:val="000000"/>
+          <w:sz w:val="21"/>
+          <w:szCs w:val="21"/>
+          <w:lang w:eastAsia="pt-PT"/>
+        </w:rPr>
+        <w:br/>
+      </w:r>
+    </w:p>
+    <w:p>
+      <w:pPr>
+        <w:shd w:val="clear" w:color="auto" w:fill="FFFFFF"/>
+        <w:spacing w:after="240" w:line="285" w:lineRule="atLeast"/>
+        <w:rPr>
           <w:rFonts w:ascii="Helvetica" w:eastAsia="Times New Roman" w:hAnsi="Helvetica" w:cs="Helvetica"/>
           <w:b/>
           <w:bCs/>
@@ -211,33 +275,17 @@
           <w:shd w:val="clear" w:color="auto" w:fill="FFFFFF"/>
           <w:lang w:eastAsia="pt-PT"/>
         </w:rPr>
-        <w:t>São efetuadas por intermédio das agências de viagens, sendo registado o nome do Cliente, data de chegada e partida prevista, além do tipo de quarto pretendido.</w:t>
-      </w:r>
-    </w:p>
-    <w:p>
-      <w:pPr>
-        <w:shd w:val="clear" w:color="auto" w:fill="FFFFFF"/>
-        <w:spacing w:after="240" w:line="285" w:lineRule="atLeast"/>
-        <w:rPr>
-          <w:rFonts w:ascii="Helvetica" w:eastAsia="Times New Roman" w:hAnsi="Helvetica" w:cs="Helvetica"/>
-          <w:b/>
-          <w:bCs/>
-          <w:color w:val="000000"/>
-          <w:sz w:val="21"/>
-          <w:szCs w:val="21"/>
-          <w:lang w:eastAsia="pt-PT"/>
-        </w:rPr>
-      </w:pPr>
+        <w:t>Salienta-se que uma reserva pode estar associada a vários quartos, e como pode haver oscilações no número de camas é importante o número de camas correspondente bem como a respetiva diária (preço por noite). Por motivos de gestão interna deve-se registar a data em que a reserva foi realizado, o respetivo estado (marcada, check-in, check-out). </w:t>
+      </w:r>
       <w:r>
         <w:rPr>
           <w:rFonts w:ascii="Arial" w:eastAsia="Times New Roman" w:hAnsi="Arial" w:cs="Arial"/>
           <w:color w:val="000000"/>
           <w:sz w:val="21"/>
           <w:szCs w:val="21"/>
-          <w:shd w:val="clear" w:color="auto" w:fill="FFFFFF"/>
-          <w:lang w:eastAsia="pt-PT"/>
-        </w:rPr>
-        <w:t>Salienta-se que uma reserva pode estar associada a vários quartos, e como pode haver oscilações no número de camas é importante o número de camas correspondente bem como a respetiva diária (preço por noite). Por motivos de gestão interna deve-se registar a data em que a reserva foi realizado, o respetivo estado (marcada, check-in, check-out). </w:t>
+          <w:lang w:eastAsia="pt-PT"/>
+        </w:rPr>
+        <w:br/>
       </w:r>
       <w:r>
         <w:rPr>
@@ -249,7 +297,6 @@
         </w:rPr>
         <w:br/>
       </w:r>
-      <w:proofErr w:type="spellStart"/>
       <w:r>
         <w:rPr>
           <w:rFonts w:ascii="Arial" w:eastAsia="Times New Roman" w:hAnsi="Arial" w:cs="Arial"/>
@@ -261,21 +308,7 @@
           <w:shd w:val="clear" w:color="auto" w:fill="FFFFFF"/>
           <w:lang w:eastAsia="pt-PT"/>
         </w:rPr>
-        <w:t>Checkin</w:t>
-      </w:r>
-      <w:proofErr w:type="spellEnd"/>
-      <w:r>
-        <w:rPr>
-          <w:rFonts w:ascii="Arial" w:eastAsia="Times New Roman" w:hAnsi="Arial" w:cs="Arial"/>
-          <w:b/>
-          <w:bCs/>
-          <w:color w:val="000000"/>
-          <w:sz w:val="21"/>
-          <w:szCs w:val="21"/>
-          <w:shd w:val="clear" w:color="auto" w:fill="FFFFFF"/>
-          <w:lang w:eastAsia="pt-PT"/>
-        </w:rPr>
-        <w:t> </w:t>
+        <w:t>Checkin </w:t>
       </w:r>
       <w:r>
         <w:rPr>
@@ -430,6 +463,7 @@
           <w:szCs w:val="21"/>
           <w:lang w:eastAsia="pt-PT"/>
         </w:rPr>
+        <w:lastRenderedPageBreak/>
         <w:t>Número do quarto</w:t>
       </w:r>
     </w:p>
@@ -486,7 +520,6 @@
           <w:szCs w:val="21"/>
           <w:lang w:eastAsia="pt-PT"/>
         </w:rPr>
-        <w:lastRenderedPageBreak/>
         <w:t>Andar</w:t>
       </w:r>
     </w:p>
@@ -634,6 +667,18 @@
       <w:pPr>
         <w:spacing w:after="0" w:line="240" w:lineRule="auto"/>
         <w:rPr>
+          <w:rFonts w:ascii="Helvetica" w:hAnsi="Helvetica" w:cs="Helvetica"/>
+          <w:color w:val="000000"/>
+          <w:sz w:val="21"/>
+          <w:szCs w:val="21"/>
+          <w:shd w:val="clear" w:color="auto" w:fill="F3F8ED"/>
+        </w:rPr>
+      </w:pPr>
+    </w:p>
+    <w:p>
+      <w:pPr>
+        <w:spacing w:after="0" w:line="240" w:lineRule="auto"/>
+        <w:rPr>
           <w:rFonts w:asciiTheme="minorHAnsi" w:hAnsiTheme="minorHAnsi" w:cstheme="minorHAnsi"/>
           <w:color w:val="00B0F0"/>
           <w:sz w:val="32"/>
@@ -648,8 +693,8 @@
           <w:rStyle w:val="apple-converted-space"/>
           <w:rFonts w:asciiTheme="minorHAnsi" w:eastAsia="Times New Roman" w:hAnsiTheme="minorHAnsi" w:cstheme="minorHAnsi"/>
           <w:color w:val="00B0F0"/>
-          <w:sz w:val="28"/>
-          <w:szCs w:val="28"/>
+          <w:sz w:val="32"/>
+          <w:szCs w:val="32"/>
           <w:lang w:eastAsia="pt-PT"/>
         </w:rPr>
       </w:pPr>
@@ -657,8 +702,8 @@
         <w:rPr>
           <w:rFonts w:asciiTheme="minorHAnsi" w:eastAsia="Times New Roman" w:hAnsiTheme="minorHAnsi" w:cstheme="minorHAnsi"/>
           <w:color w:val="00B0F0"/>
-          <w:sz w:val="28"/>
-          <w:szCs w:val="28"/>
+          <w:sz w:val="32"/>
+          <w:szCs w:val="32"/>
           <w:lang w:eastAsia="pt-PT"/>
         </w:rPr>
         <w:t>Material ou outros elementos de apoio necessários;</w:t>
@@ -680,7 +725,25 @@
           <w:szCs w:val="21"/>
           <w:lang w:eastAsia="pt-PT"/>
         </w:rPr>
-        <w:t>Vou utilizar um computador com ligação a internet disponível para poder fazer pesquisa relacionadas com a gestão de hotelaria e alguns programas instalados, principalmente visual studio 2010,e também preciso de git Extention,7-zip,entre outros.</w:t>
+        <w:t xml:space="preserve">Vou utilizar um computador com ligação a internet disponível para poder fazer pesquisa relacionadas com a gestão de hotelaria e alguns programas instalados, principalmente visual studio 2010,e também preciso de git </w:t>
+      </w:r>
+      <w:r>
+        <w:rPr>
+          <w:rFonts w:ascii="Helvetica" w:eastAsia="Times New Roman" w:hAnsi="Helvetica" w:cs="Helvetica"/>
+          <w:sz w:val="21"/>
+          <w:szCs w:val="21"/>
+          <w:lang w:eastAsia="pt-PT"/>
+        </w:rPr>
+        <w:t>Extention,7-zip</w:t>
+      </w:r>
+      <w:r>
+        <w:rPr>
+          <w:rFonts w:ascii="Helvetica" w:eastAsia="Times New Roman" w:hAnsi="Helvetica" w:cs="Helvetica"/>
+          <w:sz w:val="21"/>
+          <w:szCs w:val="21"/>
+          <w:lang w:eastAsia="pt-PT"/>
+        </w:rPr>
+        <w:t>,entre outros.</w:t>
       </w:r>
     </w:p>
     <w:p>
@@ -698,7 +761,31 @@
           <w:sz w:val="24"/>
           <w:szCs w:val="24"/>
         </w:rPr>
-        <w:t>Apoio também do professor da disciplina específica do curso ou das que não são específicas do curso.</w:t>
+        <w:t xml:space="preserve">Apoio também do professor </w:t>
+      </w:r>
+      <w:r>
+        <w:rPr>
+          <w:rFonts w:asciiTheme="minorHAnsi" w:eastAsia="Arial" w:hAnsiTheme="minorHAnsi" w:cstheme="minorHAnsi"/>
+          <w:sz w:val="24"/>
+          <w:szCs w:val="24"/>
+        </w:rPr>
+        <w:t>da disciplina específica</w:t>
+      </w:r>
+      <w:r>
+        <w:rPr>
+          <w:rFonts w:asciiTheme="minorHAnsi" w:eastAsia="Arial" w:hAnsiTheme="minorHAnsi" w:cstheme="minorHAnsi"/>
+          <w:sz w:val="24"/>
+          <w:szCs w:val="24"/>
+        </w:rPr>
+        <w:t xml:space="preserve"> do curso ou das que não são específicas do curso</w:t>
+      </w:r>
+      <w:r>
+        <w:rPr>
+          <w:rFonts w:asciiTheme="minorHAnsi" w:eastAsia="Arial" w:hAnsiTheme="minorHAnsi" w:cstheme="minorHAnsi"/>
+          <w:sz w:val="24"/>
+          <w:szCs w:val="24"/>
+        </w:rPr>
+        <w:t>.</w:t>
       </w:r>
     </w:p>
     <w:p>
@@ -716,8 +803,8 @@
         <w:rPr>
           <w:rFonts w:asciiTheme="minorHAnsi" w:eastAsia="Times New Roman" w:hAnsiTheme="minorHAnsi" w:cstheme="minorHAnsi"/>
           <w:color w:val="00B0F0"/>
-          <w:sz w:val="28"/>
-          <w:szCs w:val="28"/>
+          <w:sz w:val="32"/>
+          <w:szCs w:val="32"/>
           <w:lang w:eastAsia="pt-PT"/>
         </w:rPr>
       </w:pPr>
@@ -725,8 +812,8 @@
         <w:rPr>
           <w:rFonts w:asciiTheme="minorHAnsi" w:eastAsia="Times New Roman" w:hAnsiTheme="minorHAnsi" w:cstheme="minorHAnsi"/>
           <w:color w:val="00B0F0"/>
-          <w:sz w:val="28"/>
-          <w:szCs w:val="28"/>
+          <w:sz w:val="32"/>
+          <w:szCs w:val="32"/>
           <w:lang w:eastAsia="pt-PT"/>
         </w:rPr>
         <w:t>Calendarização</w:t>
@@ -735,8 +822,8 @@
         <w:rPr>
           <w:rFonts w:asciiTheme="minorHAnsi" w:eastAsia="Times New Roman" w:hAnsiTheme="minorHAnsi" w:cstheme="minorHAnsi"/>
           <w:color w:val="00B0F0"/>
-          <w:sz w:val="28"/>
-          <w:szCs w:val="28"/>
+          <w:sz w:val="32"/>
+          <w:szCs w:val="32"/>
           <w:lang w:eastAsia="pt-PT"/>
         </w:rPr>
         <w:t xml:space="preserve"> </w:t>
@@ -754,7 +841,31 @@
         <w:rPr>
           <w:rFonts w:ascii="Arial" w:eastAsia="Arial" w:hAnsi="Arial" w:cs="Arial"/>
         </w:rPr>
-        <w:t>1° Etapa: procurar informação; (2 HORAS)</w:t>
+        <w:t xml:space="preserve">1° </w:t>
+      </w:r>
+      <w:r>
+        <w:rPr>
+          <w:rFonts w:ascii="Arial" w:eastAsia="Arial" w:hAnsi="Arial" w:cs="Arial"/>
+        </w:rPr>
+        <w:t>Etapa</w:t>
+      </w:r>
+      <w:r>
+        <w:rPr>
+          <w:rFonts w:ascii="Arial" w:eastAsia="Arial" w:hAnsi="Arial" w:cs="Arial"/>
+        </w:rPr>
+        <w:t>: procurar informação</w:t>
+      </w:r>
+      <w:r>
+        <w:rPr>
+          <w:rFonts w:ascii="Arial" w:eastAsia="Arial" w:hAnsi="Arial" w:cs="Arial"/>
+        </w:rPr>
+        <w:t>; (2</w:t>
+      </w:r>
+      <w:r>
+        <w:rPr>
+          <w:rFonts w:ascii="Arial" w:eastAsia="Arial" w:hAnsi="Arial" w:cs="Arial"/>
+        </w:rPr>
+        <w:t xml:space="preserve"> HORAS)</w:t>
       </w:r>
     </w:p>
     <w:p>
@@ -768,7 +879,43 @@
         <w:rPr>
           <w:rFonts w:ascii="Arial" w:eastAsia="Arial" w:hAnsi="Arial" w:cs="Arial"/>
         </w:rPr>
-        <w:t>2° Etapa: criação de tabelas,relações,preenchimento de campos entre outros; (5 HORAS)</w:t>
+        <w:t xml:space="preserve">2° </w:t>
+      </w:r>
+      <w:r>
+        <w:rPr>
+          <w:rFonts w:ascii="Arial" w:eastAsia="Arial" w:hAnsi="Arial" w:cs="Arial"/>
+        </w:rPr>
+        <w:t>Etapa</w:t>
+      </w:r>
+      <w:r>
+        <w:rPr>
+          <w:rFonts w:ascii="Arial" w:eastAsia="Arial" w:hAnsi="Arial" w:cs="Arial"/>
+        </w:rPr>
+        <w:t xml:space="preserve">: criação </w:t>
+      </w:r>
+      <w:r>
+        <w:rPr>
+          <w:rFonts w:ascii="Arial" w:eastAsia="Arial" w:hAnsi="Arial" w:cs="Arial"/>
+        </w:rPr>
+        <w:t>de tabelas</w:t>
+      </w:r>
+      <w:r>
+        <w:rPr>
+          <w:rFonts w:ascii="Arial" w:eastAsia="Arial" w:hAnsi="Arial" w:cs="Arial"/>
+        </w:rPr>
+        <w:t>,relações,preenchimento de campos entre outros</w:t>
+      </w:r>
+      <w:r>
+        <w:rPr>
+          <w:rFonts w:ascii="Arial" w:eastAsia="Arial" w:hAnsi="Arial" w:cs="Arial"/>
+        </w:rPr>
+        <w:t>; (5</w:t>
+      </w:r>
+      <w:r>
+        <w:rPr>
+          <w:rFonts w:ascii="Arial" w:eastAsia="Arial" w:hAnsi="Arial" w:cs="Arial"/>
+        </w:rPr>
+        <w:t xml:space="preserve"> HORAS)</w:t>
       </w:r>
     </w:p>
     <w:p>
@@ -783,7 +930,31 @@
         <w:rPr>
           <w:rFonts w:ascii="Arial" w:eastAsia="Arial" w:hAnsi="Arial" w:cs="Arial"/>
         </w:rPr>
-        <w:t>3° Etapa: implementar programação (10HORAS)</w:t>
+        <w:t xml:space="preserve">3° </w:t>
+      </w:r>
+      <w:r>
+        <w:rPr>
+          <w:rFonts w:ascii="Arial" w:eastAsia="Arial" w:hAnsi="Arial" w:cs="Arial"/>
+        </w:rPr>
+        <w:t>Etapa</w:t>
+      </w:r>
+      <w:r>
+        <w:rPr>
+          <w:rFonts w:ascii="Arial" w:eastAsia="Arial" w:hAnsi="Arial" w:cs="Arial"/>
+        </w:rPr>
+        <w:t xml:space="preserve">: implementar </w:t>
+      </w:r>
+      <w:r>
+        <w:rPr>
+          <w:rFonts w:ascii="Arial" w:eastAsia="Arial" w:hAnsi="Arial" w:cs="Arial"/>
+        </w:rPr>
+        <w:t>programação (10HORAS</w:t>
+      </w:r>
+      <w:r>
+        <w:rPr>
+          <w:rFonts w:ascii="Arial" w:eastAsia="Arial" w:hAnsi="Arial" w:cs="Arial"/>
+        </w:rPr>
+        <w:t>)</w:t>
       </w:r>
     </w:p>
     <w:p>
@@ -797,7 +968,31 @@
         <w:rPr>
           <w:rFonts w:ascii="Arial" w:eastAsia="Arial" w:hAnsi="Arial" w:cs="Arial"/>
         </w:rPr>
-        <w:t>4° Etapa: implementar as funcionalidades necessárias (10HORAS)</w:t>
+        <w:t xml:space="preserve">4° </w:t>
+      </w:r>
+      <w:r>
+        <w:rPr>
+          <w:rFonts w:ascii="Arial" w:eastAsia="Arial" w:hAnsi="Arial" w:cs="Arial"/>
+        </w:rPr>
+        <w:t>Etapa</w:t>
+      </w:r>
+      <w:r>
+        <w:rPr>
+          <w:rFonts w:ascii="Arial" w:eastAsia="Arial" w:hAnsi="Arial" w:cs="Arial"/>
+        </w:rPr>
+        <w:t xml:space="preserve">: implementar as funcionalidades </w:t>
+      </w:r>
+      <w:r>
+        <w:rPr>
+          <w:rFonts w:ascii="Arial" w:eastAsia="Arial" w:hAnsi="Arial" w:cs="Arial"/>
+        </w:rPr>
+        <w:t>necessárias (10HORAS</w:t>
+      </w:r>
+      <w:r>
+        <w:rPr>
+          <w:rFonts w:ascii="Arial" w:eastAsia="Arial" w:hAnsi="Arial" w:cs="Arial"/>
+        </w:rPr>
+        <w:t>)</w:t>
       </w:r>
     </w:p>
     <w:p>
@@ -811,7 +1006,31 @@
         <w:rPr>
           <w:rFonts w:ascii="Arial" w:eastAsia="Arial" w:hAnsi="Arial" w:cs="Arial"/>
         </w:rPr>
-        <w:t>5° Etapa: aspeto gráficos (2 HORAS)</w:t>
+        <w:t xml:space="preserve">5° </w:t>
+      </w:r>
+      <w:r>
+        <w:rPr>
+          <w:rFonts w:ascii="Arial" w:eastAsia="Arial" w:hAnsi="Arial" w:cs="Arial"/>
+        </w:rPr>
+        <w:t>Etapa</w:t>
+      </w:r>
+      <w:r>
+        <w:rPr>
+          <w:rFonts w:ascii="Arial" w:eastAsia="Arial" w:hAnsi="Arial" w:cs="Arial"/>
+        </w:rPr>
+        <w:t xml:space="preserve">: aspeto </w:t>
+      </w:r>
+      <w:r>
+        <w:rPr>
+          <w:rFonts w:ascii="Arial" w:eastAsia="Arial" w:hAnsi="Arial" w:cs="Arial"/>
+        </w:rPr>
+        <w:t>gráficos (2</w:t>
+      </w:r>
+      <w:r>
+        <w:rPr>
+          <w:rFonts w:ascii="Arial" w:eastAsia="Arial" w:hAnsi="Arial" w:cs="Arial"/>
+        </w:rPr>
+        <w:t xml:space="preserve"> HORAS)</w:t>
       </w:r>
     </w:p>
     <w:p>
@@ -819,8 +1038,8 @@
         <w:rPr>
           <w:rFonts w:asciiTheme="minorHAnsi" w:eastAsia="Times New Roman" w:hAnsiTheme="minorHAnsi" w:cstheme="minorHAnsi"/>
           <w:color w:val="00B0F0"/>
-          <w:sz w:val="28"/>
-          <w:szCs w:val="28"/>
+          <w:sz w:val="32"/>
+          <w:szCs w:val="32"/>
           <w:lang w:eastAsia="pt-PT"/>
         </w:rPr>
       </w:pPr>
@@ -830,8 +1049,8 @@
         <w:rPr>
           <w:rFonts w:asciiTheme="minorHAnsi" w:eastAsia="Times New Roman" w:hAnsiTheme="minorHAnsi" w:cstheme="minorHAnsi"/>
           <w:color w:val="00B0F0"/>
-          <w:sz w:val="28"/>
-          <w:szCs w:val="28"/>
+          <w:sz w:val="32"/>
+          <w:szCs w:val="32"/>
           <w:lang w:eastAsia="pt-PT"/>
         </w:rPr>
       </w:pPr>
@@ -839,8 +1058,8 @@
         <w:rPr>
           <w:rFonts w:asciiTheme="minorHAnsi" w:eastAsia="Times New Roman" w:hAnsiTheme="minorHAnsi" w:cstheme="minorHAnsi"/>
           <w:color w:val="00B0F0"/>
-          <w:sz w:val="28"/>
-          <w:szCs w:val="28"/>
+          <w:sz w:val="32"/>
+          <w:szCs w:val="32"/>
           <w:lang w:eastAsia="pt-PT"/>
         </w:rPr>
         <w:t>Modelo de Base de Dados</w:t>
@@ -852,15 +1071,25 @@
         <w:rPr>
           <w:rFonts w:ascii="Arial" w:eastAsia="Arial" w:hAnsi="Arial" w:cs="Arial"/>
           <w:color w:val="000000"/>
-          <w:lang w:eastAsia="pt-PT"/>
-        </w:rPr>
-      </w:pPr>
-      <w:r>
-        <w:rPr>
-          <w:rFonts w:ascii="Arial" w:eastAsia="Arial" w:hAnsi="Arial" w:cs="Arial"/>
-          <w:color w:val="000000"/>
-        </w:rPr>
-        <w:t>Os aspetos essenciais são:</w:t>
+          <w:sz w:val="24"/>
+          <w:lang w:eastAsia="pt-PT"/>
+        </w:rPr>
+      </w:pPr>
+      <w:r>
+        <w:rPr>
+          <w:rFonts w:ascii="Arial" w:eastAsia="Arial" w:hAnsi="Arial" w:cs="Arial"/>
+          <w:color w:val="000000"/>
+          <w:sz w:val="24"/>
+        </w:rPr>
+        <w:t>Os</w:t>
+      </w:r>
+      <w:r>
+        <w:rPr>
+          <w:rFonts w:ascii="Arial" w:eastAsia="Arial" w:hAnsi="Arial" w:cs="Arial"/>
+          <w:color w:val="000000"/>
+          <w:sz w:val="24"/>
+        </w:rPr>
+        <w:t xml:space="preserve"> aspetos essenciais são:</w:t>
       </w:r>
     </w:p>
     <w:p>
@@ -869,14 +1098,24 @@
         <w:rPr>
           <w:rFonts w:ascii="Arial" w:eastAsia="Arial" w:hAnsi="Arial" w:cs="Arial"/>
           <w:color w:val="000000"/>
-        </w:rPr>
-      </w:pPr>
-      <w:r>
-        <w:rPr>
-          <w:rFonts w:ascii="Arial" w:eastAsia="Arial" w:hAnsi="Arial" w:cs="Arial"/>
-          <w:color w:val="000000"/>
-        </w:rPr>
-        <w:t>Registo dos clientes;</w:t>
+          <w:sz w:val="24"/>
+        </w:rPr>
+      </w:pPr>
+      <w:r>
+        <w:rPr>
+          <w:rFonts w:ascii="Arial" w:eastAsia="Arial" w:hAnsi="Arial" w:cs="Arial"/>
+          <w:color w:val="000000"/>
+          <w:sz w:val="24"/>
+        </w:rPr>
+        <w:t>Registo</w:t>
+      </w:r>
+      <w:r>
+        <w:rPr>
+          <w:rFonts w:ascii="Arial" w:eastAsia="Arial" w:hAnsi="Arial" w:cs="Arial"/>
+          <w:color w:val="000000"/>
+          <w:sz w:val="24"/>
+        </w:rPr>
+        <w:t xml:space="preserve"> dos clientes;</w:t>
       </w:r>
     </w:p>
     <w:p>
@@ -885,99 +1124,24 @@
         <w:rPr>
           <w:rFonts w:ascii="Arial" w:eastAsia="Arial" w:hAnsi="Arial" w:cs="Arial"/>
           <w:color w:val="000000"/>
-        </w:rPr>
-      </w:pPr>
-      <w:r>
-        <w:rPr>
-          <w:rFonts w:ascii="Arial" w:eastAsia="Arial" w:hAnsi="Arial" w:cs="Arial"/>
-          <w:color w:val="000000"/>
-        </w:rPr>
-        <w:t>Reserva dos quartos;</w:t>
-      </w:r>
-    </w:p>
-    <w:p>
-      <w:pPr>
-        <w:spacing w:after="0" w:line="240" w:lineRule="auto"/>
-        <w:rPr>
-          <w:rFonts w:ascii="Arial" w:eastAsia="Arial" w:hAnsi="Arial" w:cs="Arial"/>
-          <w:color w:val="000000"/>
-        </w:rPr>
-      </w:pPr>
-      <w:r>
-        <w:rPr>
-          <w:rFonts w:ascii="Arial" w:eastAsia="Arial" w:hAnsi="Arial" w:cs="Arial"/>
-          <w:color w:val="000000"/>
-        </w:rPr>
-        <w:t>Registo de preço do quarto;</w:t>
-      </w:r>
-    </w:p>
-    <w:p>
-      <w:pPr>
-        <w:spacing w:after="0" w:line="240" w:lineRule="auto"/>
-        <w:rPr>
-          <w:rFonts w:ascii="Arial" w:eastAsia="Arial" w:hAnsi="Arial" w:cs="Arial"/>
-          <w:color w:val="000000"/>
-        </w:rPr>
-      </w:pPr>
-      <w:r>
-        <w:rPr>
-          <w:rFonts w:ascii="Arial" w:eastAsia="Arial" w:hAnsi="Arial" w:cs="Arial"/>
-          <w:color w:val="000000"/>
-        </w:rPr>
-        <w:t>Registo de tipo de quarto;</w:t>
-      </w:r>
-    </w:p>
-    <w:p>
-      <w:pPr>
-        <w:rPr>
-          <w:rFonts w:ascii="Arial" w:eastAsia="Arial" w:hAnsi="Arial" w:cs="Arial"/>
-          <w:color w:val="000000"/>
-        </w:rPr>
-      </w:pPr>
-      <w:r>
-        <w:rPr>
-          <w:rFonts w:ascii="Arial" w:eastAsia="Arial" w:hAnsi="Arial" w:cs="Arial"/>
-          <w:color w:val="000000"/>
-        </w:rPr>
-        <w:t>Registos das reservas</w:t>
-      </w:r>
-      <w:r>
-        <w:rPr>
-          <w:rFonts w:ascii="Arial" w:eastAsia="Arial" w:hAnsi="Arial" w:cs="Arial"/>
-          <w:color w:val="000000"/>
-        </w:rPr>
-        <w:t>;</w:t>
-      </w:r>
-    </w:p>
-    <w:p>
-      <w:pPr>
-        <w:rPr>
-          <w:rFonts w:ascii="Arial" w:eastAsia="Arial" w:hAnsi="Arial" w:cs="Arial"/>
-          <w:color w:val="000000"/>
-        </w:rPr>
-      </w:pPr>
-      <w:r>
-        <w:rPr>
-          <w:rFonts w:ascii="Arial" w:eastAsia="Arial" w:hAnsi="Arial" w:cs="Arial"/>
-          <w:color w:val="000000"/>
-        </w:rPr>
-        <w:t>Registo de pagamento;</w:t>
-      </w:r>
-    </w:p>
-    <w:p>
-      <w:pPr>
-        <w:rPr>
-          <w:rFonts w:ascii="Arial" w:eastAsia="Arial" w:hAnsi="Arial" w:cs="Arial"/>
-          <w:color w:val="000000"/>
-        </w:rPr>
-      </w:pPr>
-      <w:r>
-        <w:rPr>
-          <w:rFonts w:ascii="Arial" w:eastAsia="Arial" w:hAnsi="Arial" w:cs="Arial"/>
-          <w:color w:val="000000"/>
-        </w:rPr>
-        <w:lastRenderedPageBreak/>
-        <w:t>Registo de tipo de pagamento;</w:t>
+          <w:sz w:val="24"/>
+        </w:rPr>
+      </w:pPr>
+      <w:r>
+        <w:rPr>
+          <w:rFonts w:ascii="Arial" w:eastAsia="Arial" w:hAnsi="Arial" w:cs="Arial"/>
+          <w:color w:val="000000"/>
+          <w:sz w:val="24"/>
+        </w:rPr>
+        <w:t>Reserva</w:t>
+      </w:r>
+      <w:r>
+        <w:rPr>
+          <w:rFonts w:ascii="Arial" w:eastAsia="Arial" w:hAnsi="Arial" w:cs="Arial"/>
+          <w:color w:val="000000"/>
+          <w:sz w:val="24"/>
+        </w:rPr>
+        <w:t xml:space="preserve"> dos quartos;</w:t>
       </w:r>
     </w:p>
     <w:p>
@@ -985,93 +1149,31 @@
         <w:rPr>
           <w:rFonts w:asciiTheme="minorHAnsi" w:eastAsia="Times New Roman" w:hAnsiTheme="minorHAnsi" w:cstheme="minorHAnsi"/>
           <w:color w:val="00B0F0"/>
-          <w:lang w:eastAsia="pt-PT"/>
-        </w:rPr>
-      </w:pPr>
-      <w:bookmarkStart w:id="0" w:name="_GoBack"/>
-      <w:r>
-        <w:rPr>
-          <w:rFonts w:asciiTheme="minorHAnsi" w:eastAsia="Times New Roman" w:hAnsiTheme="minorHAnsi" w:cstheme="minorHAnsi"/>
-          <w:noProof/>
-          <w:color w:val="00B0F0"/>
-          <w:lang w:eastAsia="pt-PT"/>
-        </w:rPr>
-        <w:drawing>
-          <wp:anchor distT="0" distB="0" distL="114300" distR="114300" simplePos="0" relativeHeight="251658240" behindDoc="1" locked="0" layoutInCell="1" allowOverlap="1">
-            <wp:simplePos x="0" y="0"/>
-            <wp:positionH relativeFrom="column">
-              <wp:posOffset>-785495</wp:posOffset>
-            </wp:positionH>
-            <wp:positionV relativeFrom="paragraph">
-              <wp:posOffset>993775</wp:posOffset>
-            </wp:positionV>
-            <wp:extent cx="6961505" cy="4924425"/>
-            <wp:effectExtent l="0" t="0" r="0" b="0"/>
-            <wp:wrapTight wrapText="bothSides">
-              <wp:wrapPolygon edited="0">
-                <wp:start x="0" y="0"/>
-                <wp:lineTo x="0" y="21558"/>
-                <wp:lineTo x="21515" y="21558"/>
-                <wp:lineTo x="21515" y="0"/>
-                <wp:lineTo x="0" y="0"/>
-              </wp:wrapPolygon>
-            </wp:wrapTight>
-            <wp:docPr id="3" name="Imagem 3"/>
-            <wp:cNvGraphicFramePr>
-              <a:graphicFrameLocks xmlns:a="http://schemas.openxmlformats.org/drawingml/2006/main" noChangeAspect="1"/>
-            </wp:cNvGraphicFramePr>
-            <a:graphic xmlns:a="http://schemas.openxmlformats.org/drawingml/2006/main">
-              <a:graphicData uri="http://schemas.openxmlformats.org/drawingml/2006/picture">
-                <pic:pic xmlns:pic="http://schemas.openxmlformats.org/drawingml/2006/picture">
-                  <pic:nvPicPr>
-                    <pic:cNvPr id="0" name="Picture 1"/>
-                    <pic:cNvPicPr>
-                      <a:picLocks noChangeAspect="1" noChangeArrowheads="1"/>
-                    </pic:cNvPicPr>
-                  </pic:nvPicPr>
-                  <pic:blipFill>
-                    <a:blip r:embed="rId8">
-                      <a:extLst>
-                        <a:ext uri="{28A0092B-C50C-407E-A947-70E740481C1C}">
-                          <a14:useLocalDpi xmlns:a14="http://schemas.microsoft.com/office/drawing/2010/main" val="0"/>
-                        </a:ext>
-                      </a:extLst>
-                    </a:blip>
-                    <a:srcRect/>
-                    <a:stretch>
-                      <a:fillRect/>
-                    </a:stretch>
-                  </pic:blipFill>
-                  <pic:spPr bwMode="auto">
-                    <a:xfrm>
-                      <a:off x="0" y="0"/>
-                      <a:ext cx="6961505" cy="4924425"/>
-                    </a:xfrm>
-                    <a:prstGeom prst="rect">
-                      <a:avLst/>
-                    </a:prstGeom>
-                    <a:noFill/>
-                    <a:ln>
-                      <a:noFill/>
-                    </a:ln>
-                  </pic:spPr>
-                </pic:pic>
-              </a:graphicData>
-            </a:graphic>
-            <wp14:sizeRelH relativeFrom="page">
-              <wp14:pctWidth>0</wp14:pctWidth>
-            </wp14:sizeRelH>
-            <wp14:sizeRelV relativeFrom="page">
-              <wp14:pctHeight>0</wp14:pctHeight>
-            </wp14:sizeRelV>
-          </wp:anchor>
-        </w:drawing>
-      </w:r>
-      <w:bookmarkEnd w:id="0"/>
+          <w:sz w:val="32"/>
+          <w:szCs w:val="32"/>
+          <w:lang w:eastAsia="pt-PT"/>
+        </w:rPr>
+      </w:pPr>
+      <w:r>
+        <w:rPr>
+          <w:rFonts w:ascii="Arial" w:eastAsia="Arial" w:hAnsi="Arial" w:cs="Arial"/>
+          <w:color w:val="000000"/>
+          <w:sz w:val="24"/>
+        </w:rPr>
+        <w:t>Registos</w:t>
+      </w:r>
+      <w:r>
+        <w:rPr>
+          <w:rFonts w:ascii="Arial" w:eastAsia="Arial" w:hAnsi="Arial" w:cs="Arial"/>
+          <w:color w:val="000000"/>
+          <w:sz w:val="24"/>
+        </w:rPr>
+        <w:t xml:space="preserve"> das reservas</w:t>
+      </w:r>
     </w:p>
     <w:sectPr>
-      <w:headerReference w:type="default" r:id="rId9"/>
-      <w:footerReference w:type="default" r:id="rId10"/>
+      <w:headerReference w:type="default" r:id="rId8"/>
+      <w:footerReference w:type="default" r:id="rId9"/>
       <w:pgSz w:w="11906" w:h="16838"/>
       <w:pgMar w:top="1417" w:right="1701" w:bottom="1417" w:left="1701" w:header="737" w:footer="850" w:gutter="0"/>
       <w:cols w:space="708"/>
@@ -2657,7 +2759,7 @@
 </file>
 
 <file path=customXml/itemProps1.xml><?xml version="1.0" encoding="utf-8"?>
-<ds:datastoreItem xmlns:ds="http://schemas.openxmlformats.org/officeDocument/2006/customXml" ds:itemID="{C888E0D3-B2BE-400D-9F34-BB104188F3DA}">
+<ds:datastoreItem xmlns:ds="http://schemas.openxmlformats.org/officeDocument/2006/customXml" ds:itemID="{9D7A25E1-11B1-46B6-B264-93345791119F}">
   <ds:schemaRefs>
     <ds:schemaRef ds:uri="http://schemas.openxmlformats.org/officeDocument/2006/bibliography"/>
   </ds:schemaRefs>

</xml_diff>

<commit_message>
Revert "Revert "atualização e envio para o moodle do documento anteprojecto""
This reverts commit 486ed9557ebe04614cde8a334f2a78c3deea84d6.
</commit_message>
<xml_diff>
--- a/Documentação/Ante projecto.docx
+++ b/Documentação/Ante projecto.docx
@@ -10,7 +10,6 @@
           <w:szCs w:val="24"/>
         </w:rPr>
       </w:pPr>
-      <w:bookmarkStart w:id="0" w:name="_GoBack"/>
       <w:r>
         <w:rPr>
           <w:rFonts w:asciiTheme="minorHAnsi" w:hAnsiTheme="minorHAnsi" w:cstheme="minorHAnsi"/>
@@ -28,7 +27,6 @@
         <w:t xml:space="preserve"> Nº3</w:t>
       </w:r>
     </w:p>
-    <w:bookmarkEnd w:id="0"/>
     <w:p>
       <w:pPr>
         <w:spacing w:after="0" w:line="240" w:lineRule="auto"/>
@@ -145,34 +143,7 @@
           <w:sz w:val="24"/>
           <w:szCs w:val="24"/>
         </w:rPr>
-        <w:t xml:space="preserve">que regista a informação </w:t>
-      </w:r>
-      <w:r>
-        <w:rPr>
-          <w:rFonts w:asciiTheme="minorHAnsi" w:eastAsia="Arial" w:hAnsiTheme="minorHAnsi" w:cstheme="minorHAnsi"/>
-          <w:color w:val="000000"/>
-          <w:sz w:val="24"/>
-          <w:szCs w:val="24"/>
-        </w:rPr>
-        <w:t xml:space="preserve">dos clientes </w:t>
-      </w:r>
-      <w:r>
-        <w:rPr>
-          <w:rFonts w:asciiTheme="minorHAnsi" w:eastAsia="Arial" w:hAnsiTheme="minorHAnsi" w:cstheme="minorHAnsi"/>
-          <w:color w:val="000000"/>
-          <w:sz w:val="24"/>
-          <w:szCs w:val="24"/>
-        </w:rPr>
-        <w:t>de modo a facilitar uma boa gestão</w:t>
-      </w:r>
-      <w:r>
-        <w:rPr>
-          <w:rFonts w:asciiTheme="minorHAnsi" w:eastAsia="Arial" w:hAnsiTheme="minorHAnsi" w:cstheme="minorHAnsi"/>
-          <w:color w:val="000000"/>
-          <w:sz w:val="24"/>
-          <w:szCs w:val="24"/>
-        </w:rPr>
-        <w:t>.</w:t>
+        <w:t>que regista a informação dos clientes de modo a facilitar uma boa gestão.</w:t>
       </w:r>
     </w:p>
     <w:p>
@@ -222,41 +193,6 @@
         <w:shd w:val="clear" w:color="auto" w:fill="FFFFFF"/>
         <w:spacing w:after="240" w:line="285" w:lineRule="atLeast"/>
         <w:rPr>
-          <w:rFonts w:ascii="Arial" w:eastAsia="Times New Roman" w:hAnsi="Arial" w:cs="Arial"/>
-          <w:color w:val="000000"/>
-          <w:sz w:val="21"/>
-          <w:szCs w:val="21"/>
-          <w:shd w:val="clear" w:color="auto" w:fill="FFFFFF"/>
-          <w:lang w:eastAsia="pt-PT"/>
-        </w:rPr>
-      </w:pPr>
-      <w:r>
-        <w:rPr>
-          <w:rFonts w:ascii="Arial" w:eastAsia="Times New Roman" w:hAnsi="Arial" w:cs="Arial"/>
-          <w:color w:val="000000"/>
-          <w:sz w:val="21"/>
-          <w:szCs w:val="21"/>
-          <w:shd w:val="clear" w:color="auto" w:fill="FFFFFF"/>
-          <w:lang w:eastAsia="pt-PT"/>
-        </w:rPr>
-        <w:t>São efetuadas por intermédio das agências de viagens, sendo registado o nome do Cliente, data de chegada e partida prevista, além do tipo de quarto pretendido.</w:t>
-      </w:r>
-      <w:r>
-        <w:rPr>
-          <w:rFonts w:ascii="Arial" w:eastAsia="Times New Roman" w:hAnsi="Arial" w:cs="Arial"/>
-          <w:color w:val="000000"/>
-          <w:sz w:val="21"/>
-          <w:szCs w:val="21"/>
-          <w:lang w:eastAsia="pt-PT"/>
-        </w:rPr>
-        <w:br/>
-      </w:r>
-    </w:p>
-    <w:p>
-      <w:pPr>
-        <w:shd w:val="clear" w:color="auto" w:fill="FFFFFF"/>
-        <w:spacing w:after="240" w:line="285" w:lineRule="atLeast"/>
-        <w:rPr>
           <w:rFonts w:ascii="Helvetica" w:eastAsia="Times New Roman" w:hAnsi="Helvetica" w:cs="Helvetica"/>
           <w:b/>
           <w:bCs/>
@@ -275,6 +211,32 @@
           <w:shd w:val="clear" w:color="auto" w:fill="FFFFFF"/>
           <w:lang w:eastAsia="pt-PT"/>
         </w:rPr>
+        <w:t>São efetuadas por intermédio das agências de viagens, sendo registado o nome do Cliente, data de chegada e partida prevista, além do tipo de quarto pretendido.</w:t>
+      </w:r>
+    </w:p>
+    <w:p>
+      <w:pPr>
+        <w:shd w:val="clear" w:color="auto" w:fill="FFFFFF"/>
+        <w:spacing w:after="240" w:line="285" w:lineRule="atLeast"/>
+        <w:rPr>
+          <w:rFonts w:ascii="Helvetica" w:eastAsia="Times New Roman" w:hAnsi="Helvetica" w:cs="Helvetica"/>
+          <w:b/>
+          <w:bCs/>
+          <w:color w:val="000000"/>
+          <w:sz w:val="21"/>
+          <w:szCs w:val="21"/>
+          <w:lang w:eastAsia="pt-PT"/>
+        </w:rPr>
+      </w:pPr>
+      <w:r>
+        <w:rPr>
+          <w:rFonts w:ascii="Arial" w:eastAsia="Times New Roman" w:hAnsi="Arial" w:cs="Arial"/>
+          <w:color w:val="000000"/>
+          <w:sz w:val="21"/>
+          <w:szCs w:val="21"/>
+          <w:shd w:val="clear" w:color="auto" w:fill="FFFFFF"/>
+          <w:lang w:eastAsia="pt-PT"/>
+        </w:rPr>
         <w:t>Salienta-se que uma reserva pode estar associada a vários quartos, e como pode haver oscilações no número de camas é importante o número de camas correspondente bem como a respetiva diária (preço por noite). Por motivos de gestão interna deve-se registar a data em que a reserva foi realizado, o respetivo estado (marcada, check-in, check-out). </w:t>
       </w:r>
       <w:r>
@@ -287,16 +249,7 @@
         </w:rPr>
         <w:br/>
       </w:r>
-      <w:r>
-        <w:rPr>
-          <w:rFonts w:ascii="Arial" w:eastAsia="Times New Roman" w:hAnsi="Arial" w:cs="Arial"/>
-          <w:color w:val="000000"/>
-          <w:sz w:val="21"/>
-          <w:szCs w:val="21"/>
-          <w:lang w:eastAsia="pt-PT"/>
-        </w:rPr>
-        <w:br/>
-      </w:r>
+      <w:proofErr w:type="spellStart"/>
       <w:r>
         <w:rPr>
           <w:rFonts w:ascii="Arial" w:eastAsia="Times New Roman" w:hAnsi="Arial" w:cs="Arial"/>
@@ -308,7 +261,21 @@
           <w:shd w:val="clear" w:color="auto" w:fill="FFFFFF"/>
           <w:lang w:eastAsia="pt-PT"/>
         </w:rPr>
-        <w:t>Checkin </w:t>
+        <w:t>Checkin</w:t>
+      </w:r>
+      <w:proofErr w:type="spellEnd"/>
+      <w:r>
+        <w:rPr>
+          <w:rFonts w:ascii="Arial" w:eastAsia="Times New Roman" w:hAnsi="Arial" w:cs="Arial"/>
+          <w:b/>
+          <w:bCs/>
+          <w:color w:val="000000"/>
+          <w:sz w:val="21"/>
+          <w:szCs w:val="21"/>
+          <w:shd w:val="clear" w:color="auto" w:fill="FFFFFF"/>
+          <w:lang w:eastAsia="pt-PT"/>
+        </w:rPr>
+        <w:t> </w:t>
       </w:r>
       <w:r>
         <w:rPr>
@@ -463,7 +430,6 @@
           <w:szCs w:val="21"/>
           <w:lang w:eastAsia="pt-PT"/>
         </w:rPr>
-        <w:lastRenderedPageBreak/>
         <w:t>Número do quarto</w:t>
       </w:r>
     </w:p>
@@ -520,6 +486,7 @@
           <w:szCs w:val="21"/>
           <w:lang w:eastAsia="pt-PT"/>
         </w:rPr>
+        <w:lastRenderedPageBreak/>
         <w:t>Andar</w:t>
       </w:r>
     </w:p>
@@ -667,18 +634,6 @@
       <w:pPr>
         <w:spacing w:after="0" w:line="240" w:lineRule="auto"/>
         <w:rPr>
-          <w:rFonts w:ascii="Helvetica" w:hAnsi="Helvetica" w:cs="Helvetica"/>
-          <w:color w:val="000000"/>
-          <w:sz w:val="21"/>
-          <w:szCs w:val="21"/>
-          <w:shd w:val="clear" w:color="auto" w:fill="F3F8ED"/>
-        </w:rPr>
-      </w:pPr>
-    </w:p>
-    <w:p>
-      <w:pPr>
-        <w:spacing w:after="0" w:line="240" w:lineRule="auto"/>
-        <w:rPr>
           <w:rFonts w:asciiTheme="minorHAnsi" w:hAnsiTheme="minorHAnsi" w:cstheme="minorHAnsi"/>
           <w:color w:val="00B0F0"/>
           <w:sz w:val="32"/>
@@ -693,8 +648,8 @@
           <w:rStyle w:val="apple-converted-space"/>
           <w:rFonts w:asciiTheme="minorHAnsi" w:eastAsia="Times New Roman" w:hAnsiTheme="minorHAnsi" w:cstheme="minorHAnsi"/>
           <w:color w:val="00B0F0"/>
-          <w:sz w:val="32"/>
-          <w:szCs w:val="32"/>
+          <w:sz w:val="28"/>
+          <w:szCs w:val="28"/>
           <w:lang w:eastAsia="pt-PT"/>
         </w:rPr>
       </w:pPr>
@@ -702,8 +657,8 @@
         <w:rPr>
           <w:rFonts w:asciiTheme="minorHAnsi" w:eastAsia="Times New Roman" w:hAnsiTheme="minorHAnsi" w:cstheme="minorHAnsi"/>
           <w:color w:val="00B0F0"/>
-          <w:sz w:val="32"/>
-          <w:szCs w:val="32"/>
+          <w:sz w:val="28"/>
+          <w:szCs w:val="28"/>
           <w:lang w:eastAsia="pt-PT"/>
         </w:rPr>
         <w:t>Material ou outros elementos de apoio necessários;</w:t>
@@ -725,25 +680,7 @@
           <w:szCs w:val="21"/>
           <w:lang w:eastAsia="pt-PT"/>
         </w:rPr>
-        <w:t xml:space="preserve">Vou utilizar um computador com ligação a internet disponível para poder fazer pesquisa relacionadas com a gestão de hotelaria e alguns programas instalados, principalmente visual studio 2010,e também preciso de git </w:t>
-      </w:r>
-      <w:r>
-        <w:rPr>
-          <w:rFonts w:ascii="Helvetica" w:eastAsia="Times New Roman" w:hAnsi="Helvetica" w:cs="Helvetica"/>
-          <w:sz w:val="21"/>
-          <w:szCs w:val="21"/>
-          <w:lang w:eastAsia="pt-PT"/>
-        </w:rPr>
-        <w:t>Extention,7-zip</w:t>
-      </w:r>
-      <w:r>
-        <w:rPr>
-          <w:rFonts w:ascii="Helvetica" w:eastAsia="Times New Roman" w:hAnsi="Helvetica" w:cs="Helvetica"/>
-          <w:sz w:val="21"/>
-          <w:szCs w:val="21"/>
-          <w:lang w:eastAsia="pt-PT"/>
-        </w:rPr>
-        <w:t>,entre outros.</w:t>
+        <w:t>Vou utilizar um computador com ligação a internet disponível para poder fazer pesquisa relacionadas com a gestão de hotelaria e alguns programas instalados, principalmente visual studio 2010,e também preciso de git Extention,7-zip,entre outros.</w:t>
       </w:r>
     </w:p>
     <w:p>
@@ -761,41 +698,17 @@
           <w:sz w:val="24"/>
           <w:szCs w:val="24"/>
         </w:rPr>
-        <w:t xml:space="preserve">Apoio também do professor </w:t>
-      </w:r>
-      <w:r>
+        <w:t>Apoio também do professor da disciplina específica do curso ou das que não são específicas do curso.</w:t>
+      </w:r>
+    </w:p>
+    <w:p>
+      <w:pPr>
+        <w:spacing w:after="0" w:line="240" w:lineRule="auto"/>
         <w:rPr>
           <w:rFonts w:asciiTheme="minorHAnsi" w:eastAsia="Arial" w:hAnsiTheme="minorHAnsi" w:cstheme="minorHAnsi"/>
           <w:sz w:val="24"/>
           <w:szCs w:val="24"/>
         </w:rPr>
-        <w:t>da disciplina específica</w:t>
-      </w:r>
-      <w:r>
-        <w:rPr>
-          <w:rFonts w:asciiTheme="minorHAnsi" w:eastAsia="Arial" w:hAnsiTheme="minorHAnsi" w:cstheme="minorHAnsi"/>
-          <w:sz w:val="24"/>
-          <w:szCs w:val="24"/>
-        </w:rPr>
-        <w:t xml:space="preserve"> do curso ou das que não são específicas do curso</w:t>
-      </w:r>
-      <w:r>
-        <w:rPr>
-          <w:rFonts w:asciiTheme="minorHAnsi" w:eastAsia="Arial" w:hAnsiTheme="minorHAnsi" w:cstheme="minorHAnsi"/>
-          <w:sz w:val="24"/>
-          <w:szCs w:val="24"/>
-        </w:rPr>
-        <w:t>.</w:t>
-      </w:r>
-    </w:p>
-    <w:p>
-      <w:pPr>
-        <w:spacing w:after="0" w:line="240" w:lineRule="auto"/>
-        <w:rPr>
-          <w:rFonts w:asciiTheme="minorHAnsi" w:eastAsia="Arial" w:hAnsiTheme="minorHAnsi" w:cstheme="minorHAnsi"/>
-          <w:sz w:val="24"/>
-          <w:szCs w:val="24"/>
-        </w:rPr>
       </w:pPr>
     </w:p>
     <w:p>
@@ -803,8 +716,8 @@
         <w:rPr>
           <w:rFonts w:asciiTheme="minorHAnsi" w:eastAsia="Times New Roman" w:hAnsiTheme="minorHAnsi" w:cstheme="minorHAnsi"/>
           <w:color w:val="00B0F0"/>
-          <w:sz w:val="32"/>
-          <w:szCs w:val="32"/>
+          <w:sz w:val="28"/>
+          <w:szCs w:val="28"/>
           <w:lang w:eastAsia="pt-PT"/>
         </w:rPr>
       </w:pPr>
@@ -812,8 +725,8 @@
         <w:rPr>
           <w:rFonts w:asciiTheme="minorHAnsi" w:eastAsia="Times New Roman" w:hAnsiTheme="minorHAnsi" w:cstheme="minorHAnsi"/>
           <w:color w:val="00B0F0"/>
-          <w:sz w:val="32"/>
-          <w:szCs w:val="32"/>
+          <w:sz w:val="28"/>
+          <w:szCs w:val="28"/>
           <w:lang w:eastAsia="pt-PT"/>
         </w:rPr>
         <w:t>Calendarização</w:t>
@@ -822,8 +735,8 @@
         <w:rPr>
           <w:rFonts w:asciiTheme="minorHAnsi" w:eastAsia="Times New Roman" w:hAnsiTheme="minorHAnsi" w:cstheme="minorHAnsi"/>
           <w:color w:val="00B0F0"/>
-          <w:sz w:val="32"/>
-          <w:szCs w:val="32"/>
+          <w:sz w:val="28"/>
+          <w:szCs w:val="28"/>
           <w:lang w:eastAsia="pt-PT"/>
         </w:rPr>
         <w:t xml:space="preserve"> </w:t>
@@ -841,36 +754,41 @@
         <w:rPr>
           <w:rFonts w:ascii="Arial" w:eastAsia="Arial" w:hAnsi="Arial" w:cs="Arial"/>
         </w:rPr>
-        <w:t xml:space="preserve">1° </w:t>
-      </w:r>
-      <w:r>
+        <w:t>1° Etapa: procurar informação; (2 HORAS)</w:t>
+      </w:r>
+    </w:p>
+    <w:p>
+      <w:pPr>
+        <w:spacing w:after="0" w:line="360" w:lineRule="auto"/>
         <w:rPr>
           <w:rFonts w:ascii="Arial" w:eastAsia="Arial" w:hAnsi="Arial" w:cs="Arial"/>
         </w:rPr>
-        <w:t>Etapa</w:t>
-      </w:r>
+      </w:pPr>
       <w:r>
         <w:rPr>
           <w:rFonts w:ascii="Arial" w:eastAsia="Arial" w:hAnsi="Arial" w:cs="Arial"/>
         </w:rPr>
-        <w:t>: procurar informação</w:t>
-      </w:r>
-      <w:r>
+        <w:t>2° Etapa: criação de tabelas,relações,preenchimento de campos entre outros; (5 HORAS)</w:t>
+      </w:r>
+    </w:p>
+    <w:p>
+      <w:pPr>
+        <w:spacing w:after="0" w:line="240" w:lineRule="auto"/>
         <w:rPr>
           <w:rFonts w:ascii="Arial" w:eastAsia="Arial" w:hAnsi="Arial" w:cs="Arial"/>
-        </w:rPr>
-        <w:t>; (2</w:t>
-      </w:r>
+          <w:lang w:eastAsia="pt-PT"/>
+        </w:rPr>
+      </w:pPr>
       <w:r>
         <w:rPr>
           <w:rFonts w:ascii="Arial" w:eastAsia="Arial" w:hAnsi="Arial" w:cs="Arial"/>
         </w:rPr>
-        <w:t xml:space="preserve"> HORAS)</w:t>
-      </w:r>
-    </w:p>
-    <w:p>
-      <w:pPr>
-        <w:spacing w:after="0" w:line="360" w:lineRule="auto"/>
+        <w:t>3° Etapa: implementar programação (10HORAS)</w:t>
+      </w:r>
+    </w:p>
+    <w:p>
+      <w:pPr>
+        <w:spacing w:after="0" w:line="240" w:lineRule="auto"/>
         <w:rPr>
           <w:rFonts w:ascii="Arial" w:eastAsia="Arial" w:hAnsi="Arial" w:cs="Arial"/>
         </w:rPr>
@@ -879,158 +797,21 @@
         <w:rPr>
           <w:rFonts w:ascii="Arial" w:eastAsia="Arial" w:hAnsi="Arial" w:cs="Arial"/>
         </w:rPr>
-        <w:t xml:space="preserve">2° </w:t>
-      </w:r>
-      <w:r>
+        <w:t>4° Etapa: implementar as funcionalidades necessárias (10HORAS)</w:t>
+      </w:r>
+    </w:p>
+    <w:p>
+      <w:pPr>
+        <w:spacing w:after="0" w:line="240" w:lineRule="auto"/>
         <w:rPr>
           <w:rFonts w:ascii="Arial" w:eastAsia="Arial" w:hAnsi="Arial" w:cs="Arial"/>
         </w:rPr>
-        <w:t>Etapa</w:t>
-      </w:r>
+      </w:pPr>
       <w:r>
         <w:rPr>
           <w:rFonts w:ascii="Arial" w:eastAsia="Arial" w:hAnsi="Arial" w:cs="Arial"/>
         </w:rPr>
-        <w:t xml:space="preserve">: criação </w:t>
-      </w:r>
-      <w:r>
-        <w:rPr>
-          <w:rFonts w:ascii="Arial" w:eastAsia="Arial" w:hAnsi="Arial" w:cs="Arial"/>
-        </w:rPr>
-        <w:t>de tabelas</w:t>
-      </w:r>
-      <w:r>
-        <w:rPr>
-          <w:rFonts w:ascii="Arial" w:eastAsia="Arial" w:hAnsi="Arial" w:cs="Arial"/>
-        </w:rPr>
-        <w:t>,relações,preenchimento de campos entre outros</w:t>
-      </w:r>
-      <w:r>
-        <w:rPr>
-          <w:rFonts w:ascii="Arial" w:eastAsia="Arial" w:hAnsi="Arial" w:cs="Arial"/>
-        </w:rPr>
-        <w:t>; (5</w:t>
-      </w:r>
-      <w:r>
-        <w:rPr>
-          <w:rFonts w:ascii="Arial" w:eastAsia="Arial" w:hAnsi="Arial" w:cs="Arial"/>
-        </w:rPr>
-        <w:t xml:space="preserve"> HORAS)</w:t>
-      </w:r>
-    </w:p>
-    <w:p>
-      <w:pPr>
-        <w:spacing w:after="0" w:line="240" w:lineRule="auto"/>
-        <w:rPr>
-          <w:rFonts w:ascii="Arial" w:eastAsia="Arial" w:hAnsi="Arial" w:cs="Arial"/>
-          <w:lang w:eastAsia="pt-PT"/>
-        </w:rPr>
-      </w:pPr>
-      <w:r>
-        <w:rPr>
-          <w:rFonts w:ascii="Arial" w:eastAsia="Arial" w:hAnsi="Arial" w:cs="Arial"/>
-        </w:rPr>
-        <w:t xml:space="preserve">3° </w:t>
-      </w:r>
-      <w:r>
-        <w:rPr>
-          <w:rFonts w:ascii="Arial" w:eastAsia="Arial" w:hAnsi="Arial" w:cs="Arial"/>
-        </w:rPr>
-        <w:t>Etapa</w:t>
-      </w:r>
-      <w:r>
-        <w:rPr>
-          <w:rFonts w:ascii="Arial" w:eastAsia="Arial" w:hAnsi="Arial" w:cs="Arial"/>
-        </w:rPr>
-        <w:t xml:space="preserve">: implementar </w:t>
-      </w:r>
-      <w:r>
-        <w:rPr>
-          <w:rFonts w:ascii="Arial" w:eastAsia="Arial" w:hAnsi="Arial" w:cs="Arial"/>
-        </w:rPr>
-        <w:t>programação (10HORAS</w:t>
-      </w:r>
-      <w:r>
-        <w:rPr>
-          <w:rFonts w:ascii="Arial" w:eastAsia="Arial" w:hAnsi="Arial" w:cs="Arial"/>
-        </w:rPr>
-        <w:t>)</w:t>
-      </w:r>
-    </w:p>
-    <w:p>
-      <w:pPr>
-        <w:spacing w:after="0" w:line="240" w:lineRule="auto"/>
-        <w:rPr>
-          <w:rFonts w:ascii="Arial" w:eastAsia="Arial" w:hAnsi="Arial" w:cs="Arial"/>
-        </w:rPr>
-      </w:pPr>
-      <w:r>
-        <w:rPr>
-          <w:rFonts w:ascii="Arial" w:eastAsia="Arial" w:hAnsi="Arial" w:cs="Arial"/>
-        </w:rPr>
-        <w:t xml:space="preserve">4° </w:t>
-      </w:r>
-      <w:r>
-        <w:rPr>
-          <w:rFonts w:ascii="Arial" w:eastAsia="Arial" w:hAnsi="Arial" w:cs="Arial"/>
-        </w:rPr>
-        <w:t>Etapa</w:t>
-      </w:r>
-      <w:r>
-        <w:rPr>
-          <w:rFonts w:ascii="Arial" w:eastAsia="Arial" w:hAnsi="Arial" w:cs="Arial"/>
-        </w:rPr>
-        <w:t xml:space="preserve">: implementar as funcionalidades </w:t>
-      </w:r>
-      <w:r>
-        <w:rPr>
-          <w:rFonts w:ascii="Arial" w:eastAsia="Arial" w:hAnsi="Arial" w:cs="Arial"/>
-        </w:rPr>
-        <w:t>necessárias (10HORAS</w:t>
-      </w:r>
-      <w:r>
-        <w:rPr>
-          <w:rFonts w:ascii="Arial" w:eastAsia="Arial" w:hAnsi="Arial" w:cs="Arial"/>
-        </w:rPr>
-        <w:t>)</w:t>
-      </w:r>
-    </w:p>
-    <w:p>
-      <w:pPr>
-        <w:spacing w:after="0" w:line="240" w:lineRule="auto"/>
-        <w:rPr>
-          <w:rFonts w:ascii="Arial" w:eastAsia="Arial" w:hAnsi="Arial" w:cs="Arial"/>
-        </w:rPr>
-      </w:pPr>
-      <w:r>
-        <w:rPr>
-          <w:rFonts w:ascii="Arial" w:eastAsia="Arial" w:hAnsi="Arial" w:cs="Arial"/>
-        </w:rPr>
-        <w:t xml:space="preserve">5° </w:t>
-      </w:r>
-      <w:r>
-        <w:rPr>
-          <w:rFonts w:ascii="Arial" w:eastAsia="Arial" w:hAnsi="Arial" w:cs="Arial"/>
-        </w:rPr>
-        <w:t>Etapa</w:t>
-      </w:r>
-      <w:r>
-        <w:rPr>
-          <w:rFonts w:ascii="Arial" w:eastAsia="Arial" w:hAnsi="Arial" w:cs="Arial"/>
-        </w:rPr>
-        <w:t xml:space="preserve">: aspeto </w:t>
-      </w:r>
-      <w:r>
-        <w:rPr>
-          <w:rFonts w:ascii="Arial" w:eastAsia="Arial" w:hAnsi="Arial" w:cs="Arial"/>
-        </w:rPr>
-        <w:t>gráficos (2</w:t>
-      </w:r>
-      <w:r>
-        <w:rPr>
-          <w:rFonts w:ascii="Arial" w:eastAsia="Arial" w:hAnsi="Arial" w:cs="Arial"/>
-        </w:rPr>
-        <w:t xml:space="preserve"> HORAS)</w:t>
+        <w:t>5° Etapa: aspeto gráficos (2 HORAS)</w:t>
       </w:r>
     </w:p>
     <w:p>
@@ -1038,8 +819,8 @@
         <w:rPr>
           <w:rFonts w:asciiTheme="minorHAnsi" w:eastAsia="Times New Roman" w:hAnsiTheme="minorHAnsi" w:cstheme="minorHAnsi"/>
           <w:color w:val="00B0F0"/>
-          <w:sz w:val="32"/>
-          <w:szCs w:val="32"/>
+          <w:sz w:val="28"/>
+          <w:szCs w:val="28"/>
           <w:lang w:eastAsia="pt-PT"/>
         </w:rPr>
       </w:pPr>
@@ -1049,8 +830,8 @@
         <w:rPr>
           <w:rFonts w:asciiTheme="minorHAnsi" w:eastAsia="Times New Roman" w:hAnsiTheme="minorHAnsi" w:cstheme="minorHAnsi"/>
           <w:color w:val="00B0F0"/>
-          <w:sz w:val="32"/>
-          <w:szCs w:val="32"/>
+          <w:sz w:val="28"/>
+          <w:szCs w:val="28"/>
           <w:lang w:eastAsia="pt-PT"/>
         </w:rPr>
       </w:pPr>
@@ -1058,8 +839,8 @@
         <w:rPr>
           <w:rFonts w:asciiTheme="minorHAnsi" w:eastAsia="Times New Roman" w:hAnsiTheme="minorHAnsi" w:cstheme="minorHAnsi"/>
           <w:color w:val="00B0F0"/>
-          <w:sz w:val="32"/>
-          <w:szCs w:val="32"/>
+          <w:sz w:val="28"/>
+          <w:szCs w:val="28"/>
           <w:lang w:eastAsia="pt-PT"/>
         </w:rPr>
         <w:t>Modelo de Base de Dados</w:t>
@@ -1071,7 +852,6 @@
         <w:rPr>
           <w:rFonts w:ascii="Arial" w:eastAsia="Arial" w:hAnsi="Arial" w:cs="Arial"/>
           <w:color w:val="000000"/>
-          <w:sz w:val="24"/>
           <w:lang w:eastAsia="pt-PT"/>
         </w:rPr>
       </w:pPr>
@@ -1079,17 +859,24 @@
         <w:rPr>
           <w:rFonts w:ascii="Arial" w:eastAsia="Arial" w:hAnsi="Arial" w:cs="Arial"/>
           <w:color w:val="000000"/>
-          <w:sz w:val="24"/>
-        </w:rPr>
-        <w:t>Os</w:t>
-      </w:r>
-      <w:r>
+        </w:rPr>
+        <w:t>Os aspetos essenciais são:</w:t>
+      </w:r>
+    </w:p>
+    <w:p>
+      <w:pPr>
+        <w:spacing w:after="0" w:line="240" w:lineRule="auto"/>
         <w:rPr>
           <w:rFonts w:ascii="Arial" w:eastAsia="Arial" w:hAnsi="Arial" w:cs="Arial"/>
           <w:color w:val="000000"/>
-          <w:sz w:val="24"/>
-        </w:rPr>
-        <w:t xml:space="preserve"> aspetos essenciais são:</w:t>
+        </w:rPr>
+      </w:pPr>
+      <w:r>
+        <w:rPr>
+          <w:rFonts w:ascii="Arial" w:eastAsia="Arial" w:hAnsi="Arial" w:cs="Arial"/>
+          <w:color w:val="000000"/>
+        </w:rPr>
+        <w:t>Registo dos clientes;</w:t>
       </w:r>
     </w:p>
     <w:p>
@@ -1098,24 +885,30 @@
         <w:rPr>
           <w:rFonts w:ascii="Arial" w:eastAsia="Arial" w:hAnsi="Arial" w:cs="Arial"/>
           <w:color w:val="000000"/>
-          <w:sz w:val="24"/>
         </w:rPr>
       </w:pPr>
       <w:r>
         <w:rPr>
           <w:rFonts w:ascii="Arial" w:eastAsia="Arial" w:hAnsi="Arial" w:cs="Arial"/>
           <w:color w:val="000000"/>
-          <w:sz w:val="24"/>
-        </w:rPr>
-        <w:t>Registo</w:t>
-      </w:r>
-      <w:r>
+        </w:rPr>
+        <w:t>Reserva dos quartos;</w:t>
+      </w:r>
+    </w:p>
+    <w:p>
+      <w:pPr>
+        <w:spacing w:after="0" w:line="240" w:lineRule="auto"/>
         <w:rPr>
           <w:rFonts w:ascii="Arial" w:eastAsia="Arial" w:hAnsi="Arial" w:cs="Arial"/>
           <w:color w:val="000000"/>
-          <w:sz w:val="24"/>
-        </w:rPr>
-        <w:t xml:space="preserve"> dos clientes;</w:t>
+        </w:rPr>
+      </w:pPr>
+      <w:r>
+        <w:rPr>
+          <w:rFonts w:ascii="Arial" w:eastAsia="Arial" w:hAnsi="Arial" w:cs="Arial"/>
+          <w:color w:val="000000"/>
+        </w:rPr>
+        <w:t>Registo de preço do quarto;</w:t>
       </w:r>
     </w:p>
     <w:p>
@@ -1124,24 +917,67 @@
         <w:rPr>
           <w:rFonts w:ascii="Arial" w:eastAsia="Arial" w:hAnsi="Arial" w:cs="Arial"/>
           <w:color w:val="000000"/>
-          <w:sz w:val="24"/>
         </w:rPr>
       </w:pPr>
       <w:r>
         <w:rPr>
           <w:rFonts w:ascii="Arial" w:eastAsia="Arial" w:hAnsi="Arial" w:cs="Arial"/>
           <w:color w:val="000000"/>
-          <w:sz w:val="24"/>
-        </w:rPr>
-        <w:t>Reserva</w:t>
-      </w:r>
-      <w:r>
+        </w:rPr>
+        <w:t>Registo de tipo de quarto;</w:t>
+      </w:r>
+    </w:p>
+    <w:p>
+      <w:pPr>
         <w:rPr>
           <w:rFonts w:ascii="Arial" w:eastAsia="Arial" w:hAnsi="Arial" w:cs="Arial"/>
           <w:color w:val="000000"/>
-          <w:sz w:val="24"/>
-        </w:rPr>
-        <w:t xml:space="preserve"> dos quartos;</w:t>
+        </w:rPr>
+      </w:pPr>
+      <w:r>
+        <w:rPr>
+          <w:rFonts w:ascii="Arial" w:eastAsia="Arial" w:hAnsi="Arial" w:cs="Arial"/>
+          <w:color w:val="000000"/>
+        </w:rPr>
+        <w:t>Registos das reservas</w:t>
+      </w:r>
+      <w:r>
+        <w:rPr>
+          <w:rFonts w:ascii="Arial" w:eastAsia="Arial" w:hAnsi="Arial" w:cs="Arial"/>
+          <w:color w:val="000000"/>
+        </w:rPr>
+        <w:t>;</w:t>
+      </w:r>
+    </w:p>
+    <w:p>
+      <w:pPr>
+        <w:rPr>
+          <w:rFonts w:ascii="Arial" w:eastAsia="Arial" w:hAnsi="Arial" w:cs="Arial"/>
+          <w:color w:val="000000"/>
+        </w:rPr>
+      </w:pPr>
+      <w:r>
+        <w:rPr>
+          <w:rFonts w:ascii="Arial" w:eastAsia="Arial" w:hAnsi="Arial" w:cs="Arial"/>
+          <w:color w:val="000000"/>
+        </w:rPr>
+        <w:t>Registo de pagamento;</w:t>
+      </w:r>
+    </w:p>
+    <w:p>
+      <w:pPr>
+        <w:rPr>
+          <w:rFonts w:ascii="Arial" w:eastAsia="Arial" w:hAnsi="Arial" w:cs="Arial"/>
+          <w:color w:val="000000"/>
+        </w:rPr>
+      </w:pPr>
+      <w:r>
+        <w:rPr>
+          <w:rFonts w:ascii="Arial" w:eastAsia="Arial" w:hAnsi="Arial" w:cs="Arial"/>
+          <w:color w:val="000000"/>
+        </w:rPr>
+        <w:lastRenderedPageBreak/>
+        <w:t>Registo de tipo de pagamento;</w:t>
       </w:r>
     </w:p>
     <w:p>
@@ -1149,31 +985,93 @@
         <w:rPr>
           <w:rFonts w:asciiTheme="minorHAnsi" w:eastAsia="Times New Roman" w:hAnsiTheme="minorHAnsi" w:cstheme="minorHAnsi"/>
           <w:color w:val="00B0F0"/>
-          <w:sz w:val="32"/>
-          <w:szCs w:val="32"/>
-          <w:lang w:eastAsia="pt-PT"/>
-        </w:rPr>
-      </w:pPr>
-      <w:r>
-        <w:rPr>
-          <w:rFonts w:ascii="Arial" w:eastAsia="Arial" w:hAnsi="Arial" w:cs="Arial"/>
-          <w:color w:val="000000"/>
-          <w:sz w:val="24"/>
-        </w:rPr>
-        <w:t>Registos</w:t>
-      </w:r>
-      <w:r>
-        <w:rPr>
-          <w:rFonts w:ascii="Arial" w:eastAsia="Arial" w:hAnsi="Arial" w:cs="Arial"/>
-          <w:color w:val="000000"/>
-          <w:sz w:val="24"/>
-        </w:rPr>
-        <w:t xml:space="preserve"> das reservas</w:t>
-      </w:r>
+          <w:lang w:eastAsia="pt-PT"/>
+        </w:rPr>
+      </w:pPr>
+      <w:bookmarkStart w:id="0" w:name="_GoBack"/>
+      <w:r>
+        <w:rPr>
+          <w:rFonts w:asciiTheme="minorHAnsi" w:eastAsia="Times New Roman" w:hAnsiTheme="minorHAnsi" w:cstheme="minorHAnsi"/>
+          <w:noProof/>
+          <w:color w:val="00B0F0"/>
+          <w:lang w:eastAsia="pt-PT"/>
+        </w:rPr>
+        <w:drawing>
+          <wp:anchor distT="0" distB="0" distL="114300" distR="114300" simplePos="0" relativeHeight="251658240" behindDoc="1" locked="0" layoutInCell="1" allowOverlap="1">
+            <wp:simplePos x="0" y="0"/>
+            <wp:positionH relativeFrom="column">
+              <wp:posOffset>-785495</wp:posOffset>
+            </wp:positionH>
+            <wp:positionV relativeFrom="paragraph">
+              <wp:posOffset>993775</wp:posOffset>
+            </wp:positionV>
+            <wp:extent cx="6961505" cy="4924425"/>
+            <wp:effectExtent l="0" t="0" r="0" b="0"/>
+            <wp:wrapTight wrapText="bothSides">
+              <wp:wrapPolygon edited="0">
+                <wp:start x="0" y="0"/>
+                <wp:lineTo x="0" y="21558"/>
+                <wp:lineTo x="21515" y="21558"/>
+                <wp:lineTo x="21515" y="0"/>
+                <wp:lineTo x="0" y="0"/>
+              </wp:wrapPolygon>
+            </wp:wrapTight>
+            <wp:docPr id="3" name="Imagem 3"/>
+            <wp:cNvGraphicFramePr>
+              <a:graphicFrameLocks xmlns:a="http://schemas.openxmlformats.org/drawingml/2006/main" noChangeAspect="1"/>
+            </wp:cNvGraphicFramePr>
+            <a:graphic xmlns:a="http://schemas.openxmlformats.org/drawingml/2006/main">
+              <a:graphicData uri="http://schemas.openxmlformats.org/drawingml/2006/picture">
+                <pic:pic xmlns:pic="http://schemas.openxmlformats.org/drawingml/2006/picture">
+                  <pic:nvPicPr>
+                    <pic:cNvPr id="0" name="Picture 1"/>
+                    <pic:cNvPicPr>
+                      <a:picLocks noChangeAspect="1" noChangeArrowheads="1"/>
+                    </pic:cNvPicPr>
+                  </pic:nvPicPr>
+                  <pic:blipFill>
+                    <a:blip r:embed="rId8">
+                      <a:extLst>
+                        <a:ext uri="{28A0092B-C50C-407E-A947-70E740481C1C}">
+                          <a14:useLocalDpi xmlns:a14="http://schemas.microsoft.com/office/drawing/2010/main" val="0"/>
+                        </a:ext>
+                      </a:extLst>
+                    </a:blip>
+                    <a:srcRect/>
+                    <a:stretch>
+                      <a:fillRect/>
+                    </a:stretch>
+                  </pic:blipFill>
+                  <pic:spPr bwMode="auto">
+                    <a:xfrm>
+                      <a:off x="0" y="0"/>
+                      <a:ext cx="6961505" cy="4924425"/>
+                    </a:xfrm>
+                    <a:prstGeom prst="rect">
+                      <a:avLst/>
+                    </a:prstGeom>
+                    <a:noFill/>
+                    <a:ln>
+                      <a:noFill/>
+                    </a:ln>
+                  </pic:spPr>
+                </pic:pic>
+              </a:graphicData>
+            </a:graphic>
+            <wp14:sizeRelH relativeFrom="page">
+              <wp14:pctWidth>0</wp14:pctWidth>
+            </wp14:sizeRelH>
+            <wp14:sizeRelV relativeFrom="page">
+              <wp14:pctHeight>0</wp14:pctHeight>
+            </wp14:sizeRelV>
+          </wp:anchor>
+        </w:drawing>
+      </w:r>
+      <w:bookmarkEnd w:id="0"/>
     </w:p>
     <w:sectPr>
-      <w:headerReference w:type="default" r:id="rId8"/>
-      <w:footerReference w:type="default" r:id="rId9"/>
+      <w:headerReference w:type="default" r:id="rId9"/>
+      <w:footerReference w:type="default" r:id="rId10"/>
       <w:pgSz w:w="11906" w:h="16838"/>
       <w:pgMar w:top="1417" w:right="1701" w:bottom="1417" w:left="1701" w:header="737" w:footer="850" w:gutter="0"/>
       <w:cols w:space="708"/>
@@ -2759,7 +2657,7 @@
 </file>
 
 <file path=customXml/itemProps1.xml><?xml version="1.0" encoding="utf-8"?>
-<ds:datastoreItem xmlns:ds="http://schemas.openxmlformats.org/officeDocument/2006/customXml" ds:itemID="{9D7A25E1-11B1-46B6-B264-93345791119F}">
+<ds:datastoreItem xmlns:ds="http://schemas.openxmlformats.org/officeDocument/2006/customXml" ds:itemID="{C888E0D3-B2BE-400D-9F34-BB104188F3DA}">
   <ds:schemaRefs>
     <ds:schemaRef ds:uri="http://schemas.openxmlformats.org/officeDocument/2006/bibliography"/>
   </ds:schemaRefs>

</xml_diff>